<commit_message>
Excluding log file directory
</commit_message>
<xml_diff>
--- a/Git.docx
+++ b/Git.docx
@@ -63,6 +63,54 @@
       </w:r>
       <w:r>
         <w:tab/>
+      </w:r>
+    </w:p>
+    <w:p>
+      <w:pPr>
+        <w:jc w:val="both"/>
+      </w:pPr>
+      <w:proofErr w:type="spellStart"/>
+      <w:r>
+        <w:t>Npp</w:t>
+      </w:r>
+      <w:proofErr w:type="spellEnd"/>
+      <w:r>
+        <w:t xml:space="preserve"> ~</w:t>
+      </w:r>
+      <w:proofErr w:type="gramStart"/>
+      <w:r>
+        <w:t>/.</w:t>
+      </w:r>
+      <w:proofErr w:type="spellStart"/>
+      <w:r>
+        <w:t>gitconfig</w:t>
+      </w:r>
+      <w:proofErr w:type="spellEnd"/>
+      <w:proofErr w:type="gramEnd"/>
+      <w:r>
+        <w:t xml:space="preserve"> = abre el archivo </w:t>
+      </w:r>
+      <w:proofErr w:type="spellStart"/>
+      <w:r>
+        <w:t>gitconfig</w:t>
+      </w:r>
+      <w:proofErr w:type="spellEnd"/>
+      <w:r>
+        <w:t>.</w:t>
+      </w:r>
+      <w:r>
+        <w:t xml:space="preserve"> (</w:t>
+      </w:r>
+      <w:proofErr w:type="spellStart"/>
+      <w:r>
+        <w:t>Despues</w:t>
+      </w:r>
+      <w:proofErr w:type="spellEnd"/>
+      <w:r>
+        <w:t xml:space="preserve"> de asignar un editor de texto</w:t>
+      </w:r>
+      <w:r>
+        <w:t>)</w:t>
       </w:r>
     </w:p>
     <w:p>
@@ -280,6 +328,11 @@
       <w:pPr>
         <w:jc w:val="both"/>
       </w:pPr>
+    </w:p>
+    <w:p>
+      <w:pPr>
+        <w:jc w:val="both"/>
+      </w:pPr>
       <w:r>
         <w:t xml:space="preserve">Git </w:t>
       </w:r>
@@ -309,347 +362,473 @@
     <w:p>
       <w:pPr>
         <w:jc w:val="both"/>
-      </w:pPr>
-    </w:p>
-    <w:p>
-      <w:pPr>
-        <w:jc w:val="both"/>
-      </w:pPr>
-      <w:r>
-        <w:t xml:space="preserve">Git </w:t>
-      </w:r>
-      <w:proofErr w:type="spellStart"/>
-      <w:r>
-        <w:t>checkout</w:t>
-      </w:r>
-      <w:proofErr w:type="spellEnd"/>
-      <w:r>
-        <w:t xml:space="preserve"> – [archivo] = </w:t>
-      </w:r>
-      <w:r>
-        <w:t>Regresa los cambi</w:t>
-      </w:r>
-      <w:r>
-        <w:t>os hechos en el archivo</w:t>
-      </w:r>
-    </w:p>
-    <w:p>
-      <w:pPr>
-        <w:jc w:val="both"/>
-      </w:pPr>
-      <w:r>
-        <w:t xml:space="preserve">Git </w:t>
-      </w:r>
-      <w:proofErr w:type="spellStart"/>
-      <w:r>
-        <w:t>reset</w:t>
-      </w:r>
-      <w:proofErr w:type="spellEnd"/>
-      <w:r>
-        <w:t xml:space="preserve"> HEAD [archivo] = Sacar un archivo del </w:t>
-      </w:r>
-      <w:proofErr w:type="spellStart"/>
-      <w:r>
-        <w:t>Stage</w:t>
-      </w:r>
-      <w:proofErr w:type="spellEnd"/>
-      <w:r>
-        <w:t xml:space="preserve"> </w:t>
-      </w:r>
-      <w:proofErr w:type="spellStart"/>
-      <w:r>
-        <w:t>Area</w:t>
-      </w:r>
-      <w:proofErr w:type="spellEnd"/>
-      <w:r>
-        <w:t xml:space="preserve">. </w:t>
-      </w:r>
-    </w:p>
-    <w:p>
-      <w:pPr>
-        <w:jc w:val="both"/>
-      </w:pPr>
-    </w:p>
-    <w:p>
-      <w:pPr>
-        <w:jc w:val="both"/>
-      </w:pPr>
-      <w:r>
-        <w:t>Git status = Ver el estado actual del repositorio.</w:t>
-      </w:r>
-    </w:p>
-    <w:p>
-      <w:pPr>
-        <w:jc w:val="both"/>
-      </w:pPr>
-      <w:r>
-        <w:t xml:space="preserve">Git clone </w:t>
-      </w:r>
-      <w:proofErr w:type="spellStart"/>
-      <w:r>
-        <w:t>url</w:t>
-      </w:r>
-      <w:proofErr w:type="spellEnd"/>
-      <w:r>
-        <w:t xml:space="preserve"> [http | </w:t>
-      </w:r>
-      <w:proofErr w:type="spellStart"/>
-      <w:r>
-        <w:t>ssd</w:t>
-      </w:r>
-      <w:proofErr w:type="spellEnd"/>
-      <w:r>
-        <w:t>] = Clona e</w:t>
-      </w:r>
-      <w:r>
-        <w:t>l repositorio en la carpeta actual.</w:t>
-      </w:r>
-    </w:p>
-    <w:p>
-      <w:pPr>
-        <w:jc w:val="both"/>
-      </w:pPr>
-      <w:r>
-        <w:t xml:space="preserve">Git </w:t>
-      </w:r>
-      <w:proofErr w:type="spellStart"/>
-      <w:r>
-        <w:t>push</w:t>
-      </w:r>
-      <w:proofErr w:type="spellEnd"/>
-      <w:r>
-        <w:t xml:space="preserve"> [repositorio] [Branch] = Manda </w:t>
-      </w:r>
-      <w:r>
-        <w:t xml:space="preserve">los cambios a </w:t>
-      </w:r>
-      <w:proofErr w:type="spellStart"/>
-      <w:r>
-        <w:t>Github</w:t>
-      </w:r>
-      <w:proofErr w:type="spellEnd"/>
-      <w:r>
-        <w:t>/</w:t>
-      </w:r>
-      <w:proofErr w:type="spellStart"/>
-      <w:r>
-        <w:t>Bitbucket</w:t>
-      </w:r>
-      <w:proofErr w:type="spellEnd"/>
-      <w:r>
-        <w:t>.</w:t>
-      </w:r>
-    </w:p>
-    <w:p>
-      <w:r>
-        <w:t xml:space="preserve">Git </w:t>
-      </w:r>
-      <w:proofErr w:type="spellStart"/>
-      <w:r>
-        <w:t>ls</w:t>
-      </w:r>
-      <w:proofErr w:type="spellEnd"/>
-      <w:r>
-        <w:t xml:space="preserve">-files = Ver que archivos esta </w:t>
-      </w:r>
-      <w:proofErr w:type="spellStart"/>
-      <w:r>
-        <w:t>trackeando</w:t>
-      </w:r>
-      <w:proofErr w:type="spellEnd"/>
-      <w:r>
-        <w:t xml:space="preserve"> </w:t>
-      </w:r>
-      <w:proofErr w:type="spellStart"/>
-      <w:r>
-        <w:t>git</w:t>
-      </w:r>
-      <w:proofErr w:type="spellEnd"/>
-    </w:p>
-    <w:p/>
-    <w:p>
-      <w:r>
-        <w:t>Git log = Muestra todos los cambios en el repositorio.</w:t>
-      </w:r>
-      <w:r>
-        <w:tab/>
-      </w:r>
-    </w:p>
-    <w:p>
-      <w:r>
-        <w:t xml:space="preserve">Git log </w:t>
-      </w:r>
-      <w:proofErr w:type="spellStart"/>
-      <w:r>
-        <w:t>abbrev-commit</w:t>
-      </w:r>
-      <w:proofErr w:type="spellEnd"/>
-      <w:r>
-        <w:t xml:space="preserve"> = Muestra los cambio</w:t>
-      </w:r>
-      <w:r>
-        <w:t xml:space="preserve">s con </w:t>
-      </w:r>
-      <w:r>
-        <w:t xml:space="preserve">el id </w:t>
-      </w:r>
-      <w:proofErr w:type="spellStart"/>
-      <w:r>
-        <w:t>commit</w:t>
-      </w:r>
-      <w:proofErr w:type="spellEnd"/>
-      <w:r>
-        <w:t xml:space="preserve"> abreviado.</w:t>
-      </w:r>
-    </w:p>
-    <w:p>
-      <w:r>
-        <w:t>Git log –</w:t>
-      </w:r>
-      <w:proofErr w:type="spellStart"/>
-      <w:r>
-        <w:t>oneline</w:t>
-      </w:r>
-      <w:proofErr w:type="spellEnd"/>
-      <w:r>
-        <w:t xml:space="preserve"> – </w:t>
-      </w:r>
-      <w:proofErr w:type="spellStart"/>
-      <w:r>
-        <w:t>graph</w:t>
-      </w:r>
-      <w:proofErr w:type="spellEnd"/>
-      <w:r>
-        <w:t xml:space="preserve"> –</w:t>
-      </w:r>
-      <w:proofErr w:type="spellStart"/>
-      <w:r>
-        <w:t>decorate</w:t>
-      </w:r>
-      <w:proofErr w:type="spellEnd"/>
-      <w:r>
-        <w:t xml:space="preserve"> = Muestra los cambio</w:t>
-      </w:r>
-      <w:r>
-        <w:t xml:space="preserve">s con más </w:t>
-      </w:r>
-      <w:r>
-        <w:t>ordenadamente</w:t>
-      </w:r>
-      <w:r>
-        <w:t>.</w:t>
-      </w:r>
-    </w:p>
-    <w:p>
-      <w:r>
-        <w:t>Git log [</w:t>
-      </w:r>
-      <w:proofErr w:type="spellStart"/>
-      <w:r>
-        <w:t>id_commit</w:t>
-      </w:r>
-      <w:proofErr w:type="spellEnd"/>
-      <w:r>
-        <w:t>]…[</w:t>
-      </w:r>
-      <w:proofErr w:type="spellStart"/>
-      <w:r>
-        <w:t>id_commit</w:t>
-      </w:r>
-      <w:proofErr w:type="spellEnd"/>
-      <w:r>
-        <w:t>] = Te muestra el historial de un r</w:t>
-      </w:r>
-      <w:r>
-        <w:t xml:space="preserve">ango de </w:t>
-      </w:r>
-      <w:proofErr w:type="spellStart"/>
-      <w:r>
-        <w:t>commits</w:t>
-      </w:r>
-      <w:proofErr w:type="spellEnd"/>
-      <w:r>
-        <w:t>.</w:t>
-      </w:r>
-    </w:p>
-    <w:p>
-      <w:r>
-        <w:t>Git log –</w:t>
-      </w:r>
-      <w:proofErr w:type="spellStart"/>
-      <w:r>
-        <w:t>since</w:t>
-      </w:r>
-      <w:proofErr w:type="spellEnd"/>
-      <w:r>
-        <w:t xml:space="preserve"> </w:t>
-      </w:r>
-      <w:proofErr w:type="gramStart"/>
-      <w:r>
-        <w:t>=”[</w:t>
-      </w:r>
-      <w:proofErr w:type="gramEnd"/>
-      <w:r>
-        <w:t>fecha</w:t>
-      </w:r>
-      <w:r>
-        <w:t>]</w:t>
-      </w:r>
-      <w:r>
-        <w:t xml:space="preserve">” = Muestra los cambios desde una fecha </w:t>
-      </w:r>
-      <w:r>
-        <w:t>específica</w:t>
-      </w:r>
-      <w:r>
-        <w:t>.</w:t>
-      </w:r>
-    </w:p>
-    <w:p>
-      <w:r>
-        <w:t xml:space="preserve">Git log – [archivo] = Muestra la historia de un archivo en </w:t>
-      </w:r>
-      <w:r>
-        <w:t>específico</w:t>
-      </w:r>
-      <w:r>
-        <w:t>.</w:t>
-      </w:r>
-    </w:p>
-    <w:p>
-      <w:r>
-        <w:t>Git log –</w:t>
-      </w:r>
-      <w:proofErr w:type="spellStart"/>
-      <w:r>
-        <w:t>follow</w:t>
-      </w:r>
-      <w:proofErr w:type="spellEnd"/>
-      <w:r>
-        <w:t xml:space="preserve"> – [archivo] = Muestra la historia de un archivo incluyendo las veces que fue renombrada. </w:t>
-      </w:r>
-    </w:p>
-    <w:p>
-      <w:r>
-        <w:t>Git show [</w:t>
-      </w:r>
-      <w:proofErr w:type="spellStart"/>
-      <w:r>
-        <w:t>commit</w:t>
-      </w:r>
-      <w:proofErr w:type="spellEnd"/>
-      <w:r>
-        <w:t xml:space="preserve"> id] = Muestra los cambios que</w:t>
-      </w:r>
-      <w:r>
-        <w:t xml:space="preserve"> se hicieron en un commit.</w:t>
+        <w:rPr>
+          <w:lang w:val="en-US"/>
+        </w:rPr>
+      </w:pPr>
+      <w:r>
+        <w:rPr>
+          <w:lang w:val="en-US"/>
+        </w:rPr>
+        <w:t xml:space="preserve">Git commit -am </w:t>
+      </w:r>
+      <w:r>
+        <w:rPr>
+          <w:lang w:val="en-US"/>
+        </w:rPr>
+        <w:t>“[mensaje]”</w:t>
       </w:r>
       <w:bookmarkStart w:id="0" w:name="_GoBack"/>
       <w:bookmarkEnd w:id="0"/>
+      <w:r>
+        <w:rPr>
+          <w:lang w:val="en-US"/>
+        </w:rPr>
+        <w:t xml:space="preserve">= </w:t>
+      </w:r>
+      <w:proofErr w:type="spellStart"/>
+      <w:r>
+        <w:rPr>
+          <w:lang w:val="en-US"/>
+        </w:rPr>
+        <w:t>Hace</w:t>
+      </w:r>
+      <w:proofErr w:type="spellEnd"/>
+      <w:r>
+        <w:rPr>
+          <w:lang w:val="en-US"/>
+        </w:rPr>
+        <w:t xml:space="preserve"> c</w:t>
+      </w:r>
+      <w:r>
+        <w:rPr>
+          <w:lang w:val="en-US"/>
+        </w:rPr>
+        <w:t xml:space="preserve">ommit a </w:t>
+      </w:r>
+      <w:proofErr w:type="spellStart"/>
+      <w:r>
+        <w:rPr>
+          <w:lang w:val="en-US"/>
+        </w:rPr>
+        <w:t>cualquier</w:t>
+      </w:r>
+      <w:proofErr w:type="spellEnd"/>
+      <w:r>
+        <w:rPr>
+          <w:lang w:val="en-US"/>
+        </w:rPr>
+        <w:t xml:space="preserve"> archivo </w:t>
+      </w:r>
+      <w:proofErr w:type="spellStart"/>
+      <w:r>
+        <w:rPr>
+          <w:lang w:val="en-US"/>
+        </w:rPr>
+        <w:t>modificado</w:t>
+      </w:r>
+      <w:proofErr w:type="spellEnd"/>
+      <w:r>
+        <w:rPr>
+          <w:lang w:val="en-US"/>
+        </w:rPr>
+        <w:t>.</w:t>
+      </w:r>
+    </w:p>
+    <w:p>
+      <w:pPr>
+        <w:jc w:val="both"/>
+        <w:rPr>
+          <w:lang w:val="en-US"/>
+        </w:rPr>
+      </w:pPr>
+    </w:p>
+    <w:p>
+      <w:pPr>
+        <w:jc w:val="both"/>
+      </w:pPr>
+      <w:r>
+        <w:t xml:space="preserve">Git </w:t>
+      </w:r>
+      <w:proofErr w:type="spellStart"/>
+      <w:r>
+        <w:t>checkout</w:t>
+      </w:r>
+      <w:proofErr w:type="spellEnd"/>
+      <w:r>
+        <w:t xml:space="preserve"> – [archivo] = </w:t>
+      </w:r>
+      <w:r>
+        <w:t>Regresa los cambi</w:t>
+      </w:r>
+      <w:r>
+        <w:t>os hechos en el archivo</w:t>
+      </w:r>
+    </w:p>
+    <w:p>
+      <w:pPr>
+        <w:jc w:val="both"/>
+      </w:pPr>
+      <w:r>
+        <w:t xml:space="preserve">Git </w:t>
+      </w:r>
+      <w:proofErr w:type="spellStart"/>
+      <w:r>
+        <w:t>reset</w:t>
+      </w:r>
+      <w:proofErr w:type="spellEnd"/>
+      <w:r>
+        <w:t xml:space="preserve"> HEAD [archivo] = Sacar un archivo del </w:t>
+      </w:r>
+      <w:proofErr w:type="spellStart"/>
+      <w:r>
+        <w:t>Stage</w:t>
+      </w:r>
+      <w:proofErr w:type="spellEnd"/>
+      <w:r>
+        <w:t xml:space="preserve"> </w:t>
+      </w:r>
+      <w:proofErr w:type="spellStart"/>
+      <w:r>
+        <w:t>Area</w:t>
+      </w:r>
+      <w:proofErr w:type="spellEnd"/>
+      <w:r>
+        <w:t xml:space="preserve">. </w:t>
+      </w:r>
+    </w:p>
+    <w:p>
+      <w:pPr>
+        <w:jc w:val="both"/>
+      </w:pPr>
+    </w:p>
+    <w:p>
+      <w:pPr>
+        <w:jc w:val="both"/>
+      </w:pPr>
+      <w:r>
+        <w:t>Git status = Ver el estado actual del repositorio.</w:t>
+      </w:r>
+    </w:p>
+    <w:p>
+      <w:pPr>
+        <w:jc w:val="both"/>
+      </w:pPr>
+      <w:r>
+        <w:t xml:space="preserve">Git clone </w:t>
+      </w:r>
+      <w:proofErr w:type="spellStart"/>
+      <w:r>
+        <w:t>url</w:t>
+      </w:r>
+      <w:proofErr w:type="spellEnd"/>
+      <w:r>
+        <w:t xml:space="preserve"> [http | </w:t>
+      </w:r>
+      <w:proofErr w:type="spellStart"/>
+      <w:r>
+        <w:t>ssd</w:t>
+      </w:r>
+      <w:proofErr w:type="spellEnd"/>
+      <w:r>
+        <w:t>] = Clona e</w:t>
+      </w:r>
+      <w:r>
+        <w:t>l repositorio en la carpeta actual.</w:t>
+      </w:r>
+    </w:p>
+    <w:p>
+      <w:pPr>
+        <w:jc w:val="both"/>
+      </w:pPr>
+      <w:r>
+        <w:t xml:space="preserve">Git </w:t>
+      </w:r>
+      <w:proofErr w:type="spellStart"/>
+      <w:r>
+        <w:t>push</w:t>
+      </w:r>
+      <w:proofErr w:type="spellEnd"/>
+      <w:r>
+        <w:t xml:space="preserve"> [repositorio] [Branch] = Manda </w:t>
+      </w:r>
+      <w:r>
+        <w:t xml:space="preserve">los cambios a </w:t>
+      </w:r>
+      <w:proofErr w:type="spellStart"/>
+      <w:r>
+        <w:t>Github</w:t>
+      </w:r>
+      <w:proofErr w:type="spellEnd"/>
+      <w:r>
+        <w:t>/</w:t>
+      </w:r>
+      <w:proofErr w:type="spellStart"/>
+      <w:r>
+        <w:t>Bitbucket</w:t>
+      </w:r>
+      <w:proofErr w:type="spellEnd"/>
+      <w:r>
+        <w:t>.</w:t>
+      </w:r>
+    </w:p>
+    <w:p>
+      <w:r>
+        <w:t xml:space="preserve">Git </w:t>
+      </w:r>
+      <w:proofErr w:type="spellStart"/>
+      <w:r>
+        <w:t>ls</w:t>
+      </w:r>
+      <w:proofErr w:type="spellEnd"/>
+      <w:r>
+        <w:t xml:space="preserve">-files = Ver que archivos esta </w:t>
+      </w:r>
+      <w:proofErr w:type="spellStart"/>
+      <w:r>
+        <w:t>trackeando</w:t>
+      </w:r>
+      <w:proofErr w:type="spellEnd"/>
+      <w:r>
+        <w:t xml:space="preserve"> </w:t>
+      </w:r>
+      <w:proofErr w:type="spellStart"/>
+      <w:r>
+        <w:t>git</w:t>
+      </w:r>
+      <w:proofErr w:type="spellEnd"/>
+    </w:p>
+    <w:p/>
+    <w:p>
+      <w:r>
+        <w:t>Git log = Muestra todos los cambios en el repositorio.</w:t>
+      </w:r>
+      <w:r>
+        <w:tab/>
+      </w:r>
+    </w:p>
+    <w:p>
+      <w:r>
+        <w:t xml:space="preserve">Git log </w:t>
+      </w:r>
+      <w:proofErr w:type="spellStart"/>
+      <w:r>
+        <w:t>abbrev-commit</w:t>
+      </w:r>
+      <w:proofErr w:type="spellEnd"/>
+      <w:r>
+        <w:t xml:space="preserve"> = Muestra los cambio</w:t>
+      </w:r>
+      <w:r>
+        <w:t xml:space="preserve">s con </w:t>
+      </w:r>
+      <w:r>
+        <w:t xml:space="preserve">el id </w:t>
+      </w:r>
+      <w:proofErr w:type="spellStart"/>
+      <w:r>
+        <w:t>commit</w:t>
+      </w:r>
+      <w:proofErr w:type="spellEnd"/>
+      <w:r>
+        <w:t xml:space="preserve"> abreviado.</w:t>
+      </w:r>
+    </w:p>
+    <w:p>
+      <w:r>
+        <w:t>Git log –</w:t>
+      </w:r>
+      <w:proofErr w:type="spellStart"/>
+      <w:r>
+        <w:t>oneline</w:t>
+      </w:r>
+      <w:proofErr w:type="spellEnd"/>
+      <w:r>
+        <w:t xml:space="preserve"> – </w:t>
+      </w:r>
+      <w:proofErr w:type="spellStart"/>
+      <w:r>
+        <w:t>graph</w:t>
+      </w:r>
+      <w:proofErr w:type="spellEnd"/>
+      <w:r>
+        <w:t xml:space="preserve"> –</w:t>
+      </w:r>
+      <w:proofErr w:type="spellStart"/>
+      <w:r>
+        <w:t>decorate</w:t>
+      </w:r>
+      <w:proofErr w:type="spellEnd"/>
+      <w:r>
+        <w:t xml:space="preserve"> = Muestra los cambio</w:t>
+      </w:r>
+      <w:r>
+        <w:t xml:space="preserve">s con más </w:t>
+      </w:r>
+      <w:r>
+        <w:t>ordenadamente</w:t>
+      </w:r>
+      <w:r>
+        <w:t>.</w:t>
+      </w:r>
+    </w:p>
+    <w:p>
+      <w:r>
+        <w:t>Git log [</w:t>
+      </w:r>
+      <w:proofErr w:type="spellStart"/>
+      <w:r>
+        <w:t>id_commit</w:t>
+      </w:r>
+      <w:proofErr w:type="spellEnd"/>
+      <w:r>
+        <w:t>]…[</w:t>
+      </w:r>
+      <w:proofErr w:type="spellStart"/>
+      <w:r>
+        <w:t>id_commit</w:t>
+      </w:r>
+      <w:proofErr w:type="spellEnd"/>
+      <w:r>
+        <w:t>] = Te muestra el historial de un r</w:t>
+      </w:r>
+      <w:r>
+        <w:t xml:space="preserve">ango de </w:t>
+      </w:r>
+      <w:proofErr w:type="spellStart"/>
+      <w:r>
+        <w:t>commits</w:t>
+      </w:r>
+      <w:proofErr w:type="spellEnd"/>
+      <w:r>
+        <w:t>.</w:t>
+      </w:r>
+    </w:p>
+    <w:p>
+      <w:r>
+        <w:t>Git log –</w:t>
+      </w:r>
+      <w:proofErr w:type="spellStart"/>
+      <w:r>
+        <w:t>since</w:t>
+      </w:r>
+      <w:proofErr w:type="spellEnd"/>
+      <w:r>
+        <w:t xml:space="preserve"> </w:t>
+      </w:r>
+      <w:proofErr w:type="gramStart"/>
+      <w:r>
+        <w:t>=”[</w:t>
+      </w:r>
+      <w:proofErr w:type="gramEnd"/>
+      <w:r>
+        <w:t>fecha</w:t>
+      </w:r>
+      <w:r>
+        <w:t>]</w:t>
+      </w:r>
+      <w:r>
+        <w:t xml:space="preserve">” = Muestra los cambios desde una fecha </w:t>
+      </w:r>
+      <w:r>
+        <w:t>específica</w:t>
+      </w:r>
+      <w:r>
+        <w:t>.</w:t>
+      </w:r>
+    </w:p>
+    <w:p>
+      <w:r>
+        <w:t xml:space="preserve">Git log – [archivo] = Muestra la historia de un archivo en </w:t>
+      </w:r>
+      <w:r>
+        <w:t>específico</w:t>
+      </w:r>
+      <w:r>
+        <w:t>.</w:t>
+      </w:r>
     </w:p>
     <w:p>
       <w:r>
         <w:lastRenderedPageBreak/>
+        <w:t>Git log –</w:t>
+      </w:r>
+      <w:proofErr w:type="spellStart"/>
+      <w:r>
+        <w:t>follow</w:t>
+      </w:r>
+      <w:proofErr w:type="spellEnd"/>
+      <w:r>
+        <w:t xml:space="preserve"> – [archivo] = Muestra la historia de un archivo incluyendo las veces que fue renombrada. </w:t>
+      </w:r>
+    </w:p>
+    <w:p>
+      <w:r>
+        <w:t>Git show [</w:t>
+      </w:r>
+      <w:proofErr w:type="spellStart"/>
+      <w:r>
+        <w:t>commit</w:t>
+      </w:r>
+      <w:proofErr w:type="spellEnd"/>
+      <w:r>
+        <w:t xml:space="preserve"> id] = Muestra los cambios que</w:t>
+      </w:r>
+      <w:r>
+        <w:t xml:space="preserve"> se hicieron en un </w:t>
+      </w:r>
+      <w:proofErr w:type="spellStart"/>
+      <w:r>
+        <w:t>commit</w:t>
+      </w:r>
+      <w:proofErr w:type="spellEnd"/>
+      <w:r>
+        <w:t>.</w:t>
+      </w:r>
+    </w:p>
+    <w:p/>
+    <w:p>
+      <w:r>
+        <w:t>ALIAS</w:t>
+      </w:r>
+    </w:p>
+    <w:p>
+      <w:r>
+        <w:t xml:space="preserve">Git </w:t>
+      </w:r>
+      <w:proofErr w:type="spellStart"/>
+      <w:r>
+        <w:t>config</w:t>
+      </w:r>
+      <w:proofErr w:type="spellEnd"/>
+      <w:r>
+        <w:t xml:space="preserve"> –global </w:t>
+      </w:r>
+      <w:proofErr w:type="gramStart"/>
+      <w:r>
+        <w:t>alias.[</w:t>
+      </w:r>
+      <w:proofErr w:type="spellStart"/>
+      <w:proofErr w:type="gramEnd"/>
+      <w:r>
+        <w:t>nombre_del_alias</w:t>
+      </w:r>
+      <w:proofErr w:type="spellEnd"/>
+      <w:r>
+        <w:t>] “[</w:t>
+      </w:r>
+      <w:proofErr w:type="spellStart"/>
+      <w:r>
+        <w:t>comando_que_ejecutara</w:t>
+      </w:r>
+      <w:proofErr w:type="spellEnd"/>
+      <w:r>
+        <w:t>]” = Crea un alias para un comando y salvar tiempo de tipeo.</w:t>
+      </w:r>
+    </w:p>
+    <w:p/>
+    <w:p>
+      <w:r>
         <w:t>Git mv [archivo] [nuevo nombre del archivo</w:t>
       </w:r>
       <w:r>

</xml_diff>

<commit_message>
added git rebase abort to git.docx
</commit_message>
<xml_diff>
--- a/Git.docx
+++ b/Git.docx
@@ -482,6 +482,22 @@
       <w:r>
         <w:t>Manda los cambios que ahí en el actual Branch donde te encuentras, hacia el Branch especificado en el comando.</w:t>
       </w:r>
+    </w:p>
+    <w:p>
+      <w:pPr>
+        <w:jc w:val="both"/>
+      </w:pPr>
+      <w:r>
+        <w:t>Git rebase –</w:t>
+      </w:r>
+      <w:proofErr w:type="spellStart"/>
+      <w:r>
+        <w:t>abort</w:t>
+      </w:r>
+      <w:proofErr w:type="spellEnd"/>
+      <w:r>
+        <w:t xml:space="preserve"> = Cancela el rebase actual.</w:t>
+      </w:r>
       <w:bookmarkStart w:id="0" w:name="_GoBack"/>
       <w:bookmarkEnd w:id="0"/>
     </w:p>
@@ -494,6 +510,11 @@
       <w:pPr>
         <w:jc w:val="both"/>
       </w:pPr>
+    </w:p>
+    <w:p>
+      <w:pPr>
+        <w:jc w:val="both"/>
+      </w:pPr>
       <w:r>
         <w:t xml:space="preserve">Git </w:t>
       </w:r>
@@ -517,6 +538,7 @@
         <w:jc w:val="both"/>
       </w:pPr>
       <w:r>
+        <w:lastRenderedPageBreak/>
         <w:t xml:space="preserve">Git commit -am </w:t>
       </w:r>
       <w:r>
@@ -539,7 +561,6 @@
         <w:jc w:val="both"/>
       </w:pPr>
       <w:r>
-        <w:lastRenderedPageBreak/>
         <w:t xml:space="preserve">Git checkout – [archivo] = </w:t>
       </w:r>
       <w:r>
@@ -932,7 +953,6 @@
     <w:p/>
     <w:p>
       <w:r>
-        <w:lastRenderedPageBreak/>
         <w:t>ALIAS</w:t>
       </w:r>
     </w:p>

</xml_diff>

<commit_message>
Adding changes after rebasing conflict and git.docx
</commit_message>
<xml_diff>
--- a/Git.docx
+++ b/Git.docx
@@ -510,11 +510,6 @@
       <w:pPr>
         <w:jc w:val="both"/>
       </w:pPr>
-    </w:p>
-    <w:p>
-      <w:pPr>
-        <w:jc w:val="both"/>
-      </w:pPr>
       <w:r>
         <w:t xml:space="preserve">Git </w:t>
       </w:r>
@@ -538,7 +533,6 @@
         <w:jc w:val="both"/>
       </w:pPr>
       <w:r>
-        <w:lastRenderedPageBreak/>
         <w:t xml:space="preserve">Git commit -am </w:t>
       </w:r>
       <w:r>

</xml_diff>

<commit_message>
git pull rebase added
</commit_message>
<xml_diff>
--- a/Git.docx
+++ b/Git.docx
@@ -498,6 +498,49 @@
       <w:r>
         <w:t xml:space="preserve"> = Cancela el rebase actual.</w:t>
       </w:r>
+    </w:p>
+    <w:p>
+      <w:pPr>
+        <w:jc w:val="both"/>
+      </w:pPr>
+      <w:r>
+        <w:t xml:space="preserve">Git </w:t>
+      </w:r>
+      <w:proofErr w:type="spellStart"/>
+      <w:r>
+        <w:t>pull</w:t>
+      </w:r>
+      <w:proofErr w:type="spellEnd"/>
+      <w:r>
+        <w:t xml:space="preserve"> –rebase </w:t>
+      </w:r>
+      <w:proofErr w:type="spellStart"/>
+      <w:r>
+        <w:t>origin</w:t>
+      </w:r>
+      <w:proofErr w:type="spellEnd"/>
+      <w:r>
+        <w:t xml:space="preserve"> [</w:t>
+      </w:r>
+      <w:proofErr w:type="spellStart"/>
+      <w:r>
+        <w:t>branch</w:t>
+      </w:r>
+      <w:proofErr w:type="spellEnd"/>
+      <w:r>
+        <w:t xml:space="preserve">] = Hace un </w:t>
+      </w:r>
+      <w:proofErr w:type="spellStart"/>
+      <w:r>
+        <w:t>pull</w:t>
+      </w:r>
+      <w:proofErr w:type="spellEnd"/>
+      <w:r>
+        <w:t xml:space="preserve">  pero ha</w:t>
+      </w:r>
+      <w:r>
+        <w:t>ciendo rebase antes.</w:t>
+      </w:r>
       <w:bookmarkStart w:id="0" w:name="_GoBack"/>
       <w:bookmarkEnd w:id="0"/>
     </w:p>
@@ -533,6 +576,7 @@
         <w:jc w:val="both"/>
       </w:pPr>
       <w:r>
+        <w:lastRenderedPageBreak/>
         <w:t xml:space="preserve">Git commit -am </w:t>
       </w:r>
       <w:r>

</xml_diff>

<commit_message>
Cambios de stash 3
</commit_message>
<xml_diff>
--- a/Git.docx
+++ b/Git.docx
@@ -64,6 +64,11 @@
       <w:r>
         <w:t>)</w:t>
       </w:r>
+    </w:p>
+    <w:p>
+      <w:pPr>
+        <w:jc w:val="both"/>
+      </w:pPr>
     </w:p>
     <w:p>
       <w:pPr>
@@ -130,6 +135,11 @@
       <w:pPr>
         <w:jc w:val="both"/>
       </w:pPr>
+    </w:p>
+    <w:p>
+      <w:pPr>
+        <w:jc w:val="both"/>
+      </w:pPr>
       <w:r>
         <w:t xml:space="preserve">Git init = </w:t>
       </w:r>
@@ -223,6 +233,11 @@
       <w:pPr>
         <w:jc w:val="both"/>
       </w:pPr>
+    </w:p>
+    <w:p>
+      <w:pPr>
+        <w:jc w:val="both"/>
+      </w:pPr>
       <w:r>
         <w:t xml:space="preserve">Git branch = </w:t>
       </w:r>
@@ -371,6 +386,11 @@
       <w:pPr>
         <w:jc w:val="both"/>
       </w:pPr>
+    </w:p>
+    <w:p>
+      <w:pPr>
+        <w:jc w:val="both"/>
+      </w:pPr>
       <w:r>
         <w:t xml:space="preserve">Git </w:t>
       </w:r>
@@ -468,86 +488,396 @@
       <w:pPr>
         <w:jc w:val="both"/>
       </w:pPr>
-      <w:r>
-        <w:t>Git rebase [</w:t>
-      </w:r>
-      <w:proofErr w:type="spellStart"/>
-      <w:r>
-        <w:t>branch</w:t>
-      </w:r>
-      <w:proofErr w:type="spellEnd"/>
-      <w:r>
-        <w:t xml:space="preserve">] = </w:t>
-      </w:r>
-      <w:r>
-        <w:t>Manda los cambios que ahí en el actual Branch donde te encuentras, hacia el Branch especificado en el comando.</w:t>
-      </w:r>
-    </w:p>
-    <w:p>
-      <w:pPr>
-        <w:jc w:val="both"/>
-      </w:pPr>
-      <w:r>
-        <w:t>Git rebase –</w:t>
-      </w:r>
-      <w:proofErr w:type="spellStart"/>
-      <w:r>
-        <w:t>abort</w:t>
-      </w:r>
-      <w:proofErr w:type="spellEnd"/>
-      <w:r>
-        <w:t xml:space="preserve"> = Cancela el rebase actual.</w:t>
-      </w:r>
-    </w:p>
-    <w:p>
-      <w:pPr>
-        <w:jc w:val="both"/>
-      </w:pPr>
-      <w:r>
+    </w:p>
+    <w:p>
+      <w:pPr>
+        <w:jc w:val="both"/>
+      </w:pPr>
+    </w:p>
+    <w:p>
+      <w:pPr>
+        <w:jc w:val="both"/>
+      </w:pPr>
+      <w:r>
+        <w:lastRenderedPageBreak/>
         <w:t xml:space="preserve">Git </w:t>
       </w:r>
       <w:proofErr w:type="spellStart"/>
       <w:r>
-        <w:t>pull</w:t>
-      </w:r>
-      <w:proofErr w:type="spellEnd"/>
-      <w:r>
-        <w:t xml:space="preserve"> –rebase </w:t>
-      </w:r>
-      <w:proofErr w:type="spellStart"/>
-      <w:r>
-        <w:t>origin</w:t>
-      </w:r>
-      <w:proofErr w:type="spellEnd"/>
-      <w:r>
-        <w:t xml:space="preserve"> [</w:t>
-      </w:r>
-      <w:proofErr w:type="spellStart"/>
-      <w:r>
-        <w:t>branch</w:t>
-      </w:r>
-      <w:proofErr w:type="spellEnd"/>
-      <w:r>
-        <w:t xml:space="preserve">] = Hace un </w:t>
-      </w:r>
-      <w:proofErr w:type="spellStart"/>
-      <w:r>
-        <w:t>pull</w:t>
-      </w:r>
-      <w:proofErr w:type="spellEnd"/>
-      <w:r>
-        <w:t xml:space="preserve">  pero ha</w:t>
-      </w:r>
-      <w:r>
-        <w:t>ciendo rebase antes.</w:t>
+        <w:t>stash</w:t>
+      </w:r>
+      <w:proofErr w:type="spellEnd"/>
+      <w:r>
+        <w:t xml:space="preserve"> = </w:t>
+      </w:r>
+      <w:r>
+        <w:t>Guarda los ca</w:t>
+      </w:r>
+      <w:r>
+        <w:t xml:space="preserve">mbios de archivos </w:t>
+      </w:r>
+      <w:proofErr w:type="spellStart"/>
+      <w:r>
+        <w:t>trackeados</w:t>
+      </w:r>
+      <w:proofErr w:type="spellEnd"/>
+      <w:r>
+        <w:t xml:space="preserve"> en </w:t>
+      </w:r>
+      <w:r>
+        <w:t xml:space="preserve">el </w:t>
+      </w:r>
+      <w:proofErr w:type="spellStart"/>
+      <w:r>
+        <w:t>Working</w:t>
+      </w:r>
+      <w:proofErr w:type="spellEnd"/>
+      <w:r>
+        <w:t xml:space="preserve"> </w:t>
+      </w:r>
+      <w:proofErr w:type="spellStart"/>
+      <w:r>
+        <w:t>Directory</w:t>
+      </w:r>
+      <w:proofErr w:type="spellEnd"/>
+      <w:r>
+        <w:t>.</w:t>
+      </w:r>
+    </w:p>
+    <w:p>
+      <w:pPr>
+        <w:jc w:val="both"/>
+      </w:pPr>
+      <w:r>
+        <w:t xml:space="preserve">Git </w:t>
+      </w:r>
+      <w:proofErr w:type="spellStart"/>
+      <w:r>
+        <w:t>stash</w:t>
+      </w:r>
+      <w:proofErr w:type="spellEnd"/>
+      <w:r>
+        <w:t xml:space="preserve"> -u = Guarda los cambios de TODOS los archivos en el </w:t>
+      </w:r>
+      <w:proofErr w:type="spellStart"/>
+      <w:r>
+        <w:t>Working</w:t>
+      </w:r>
+      <w:proofErr w:type="spellEnd"/>
+      <w:r>
+        <w:t xml:space="preserve"> </w:t>
+      </w:r>
+      <w:proofErr w:type="spellStart"/>
+      <w:r>
+        <w:t>Directory</w:t>
+      </w:r>
+      <w:proofErr w:type="spellEnd"/>
+      <w:r>
+        <w:t>.</w:t>
+      </w:r>
+    </w:p>
+    <w:p>
+      <w:pPr>
+        <w:jc w:val="both"/>
+      </w:pPr>
+      <w:r>
+        <w:t xml:space="preserve">Git </w:t>
+      </w:r>
+      <w:proofErr w:type="spellStart"/>
+      <w:r>
+        <w:t>stash</w:t>
+      </w:r>
+      <w:proofErr w:type="spellEnd"/>
+      <w:r>
+        <w:t xml:space="preserve"> </w:t>
+      </w:r>
+      <w:proofErr w:type="spellStart"/>
+      <w:r>
+        <w:t>apply</w:t>
+      </w:r>
+      <w:proofErr w:type="spellEnd"/>
+      <w:r>
+        <w:t xml:space="preserve"> = </w:t>
+      </w:r>
+      <w:r>
+        <w:t>Obtienes los archivos guardado</w:t>
+      </w:r>
+      <w:r>
+        <w:t xml:space="preserve">s en </w:t>
+      </w:r>
+      <w:proofErr w:type="spellStart"/>
+      <w:r>
+        <w:t>stash</w:t>
+      </w:r>
+      <w:proofErr w:type="spellEnd"/>
+      <w:r>
+        <w:t>.</w:t>
+      </w:r>
+    </w:p>
+    <w:p>
+      <w:pPr>
+        <w:jc w:val="both"/>
+      </w:pPr>
+      <w:r>
+        <w:t xml:space="preserve">Git </w:t>
+      </w:r>
+      <w:proofErr w:type="spellStart"/>
+      <w:r>
+        <w:t>stash</w:t>
+      </w:r>
+      <w:proofErr w:type="spellEnd"/>
+      <w:r>
+        <w:t xml:space="preserve"> </w:t>
+      </w:r>
+      <w:proofErr w:type="spellStart"/>
+      <w:r>
+        <w:t>list</w:t>
+      </w:r>
+      <w:proofErr w:type="spellEnd"/>
+      <w:r>
+        <w:t xml:space="preserve"> =</w:t>
+      </w:r>
+      <w:r>
+        <w:t xml:space="preserve"> Lista todos los </w:t>
+      </w:r>
+      <w:proofErr w:type="spellStart"/>
+      <w:r>
+        <w:t>stash</w:t>
+      </w:r>
+      <w:proofErr w:type="spellEnd"/>
+      <w:r>
+        <w:t xml:space="preserve"> actu</w:t>
+      </w:r>
+      <w:r>
+        <w:t>ales.</w:t>
+      </w:r>
+    </w:p>
+    <w:p>
+      <w:pPr>
+        <w:jc w:val="both"/>
+      </w:pPr>
+      <w:r>
+        <w:t xml:space="preserve">Git </w:t>
+      </w:r>
+      <w:proofErr w:type="spellStart"/>
+      <w:r>
+        <w:t>stash</w:t>
+      </w:r>
+      <w:proofErr w:type="spellEnd"/>
+      <w:r>
+        <w:t xml:space="preserve"> </w:t>
+      </w:r>
+      <w:proofErr w:type="spellStart"/>
+      <w:r>
+        <w:t>drop</w:t>
+      </w:r>
+      <w:proofErr w:type="spellEnd"/>
+      <w:r>
+        <w:t xml:space="preserve"> = </w:t>
+      </w:r>
+      <w:r>
+        <w:t xml:space="preserve">Elimina los </w:t>
+      </w:r>
+      <w:proofErr w:type="spellStart"/>
+      <w:r>
+        <w:t>stash</w:t>
+      </w:r>
+      <w:proofErr w:type="spellEnd"/>
+      <w:r>
+        <w:t xml:space="preserve"> guardado</w:t>
+      </w:r>
+      <w:r>
+        <w:t>s.</w:t>
+      </w:r>
+    </w:p>
+    <w:p>
+      <w:pPr>
+        <w:jc w:val="both"/>
+      </w:pPr>
+      <w:r>
+        <w:t xml:space="preserve">Git </w:t>
+      </w:r>
+      <w:proofErr w:type="spellStart"/>
+      <w:r>
+        <w:t>stash</w:t>
+      </w:r>
+      <w:proofErr w:type="spellEnd"/>
+      <w:r>
+        <w:t xml:space="preserve"> </w:t>
+      </w:r>
+      <w:proofErr w:type="spellStart"/>
+      <w:r>
+        <w:t>drop</w:t>
+      </w:r>
+      <w:proofErr w:type="spellEnd"/>
+      <w:r>
+        <w:t xml:space="preserve"> </w:t>
+      </w:r>
+      <w:proofErr w:type="spellStart"/>
+      <w:r>
+        <w:t>stash</w:t>
+      </w:r>
+      <w:proofErr w:type="spellEnd"/>
+      <w:r>
+        <w:t>@{numero}</w:t>
+      </w:r>
+      <w:r>
+        <w:t xml:space="preserve"> =</w:t>
+      </w:r>
+      <w:r>
+        <w:t xml:space="preserve"> Elimina un </w:t>
+      </w:r>
+      <w:proofErr w:type="spellStart"/>
+      <w:r>
+        <w:t>stash</w:t>
+      </w:r>
+      <w:proofErr w:type="spellEnd"/>
+      <w:r>
+        <w:t xml:space="preserve"> </w:t>
+      </w:r>
+      <w:proofErr w:type="spellStart"/>
+      <w:r>
+        <w:t>especifco</w:t>
+      </w:r>
+      <w:proofErr w:type="spellEnd"/>
+      <w:r>
+        <w:t>.</w:t>
+      </w:r>
+    </w:p>
+    <w:p>
+      <w:pPr>
+        <w:jc w:val="both"/>
+      </w:pPr>
+      <w:r>
+        <w:t xml:space="preserve">Git </w:t>
+      </w:r>
+      <w:proofErr w:type="spellStart"/>
+      <w:r>
+        <w:t>stash</w:t>
+      </w:r>
+      <w:proofErr w:type="spellEnd"/>
+      <w:r>
+        <w:t xml:space="preserve"> pop </w:t>
+      </w:r>
+      <w:r>
+        <w:t>= Combinación</w:t>
+      </w:r>
+      <w:r>
+        <w:t xml:space="preserve"> de </w:t>
+      </w:r>
+      <w:proofErr w:type="spellStart"/>
+      <w:r>
+        <w:t>Apply</w:t>
+      </w:r>
+      <w:proofErr w:type="spellEnd"/>
+      <w:r>
+        <w:t xml:space="preserve"> y </w:t>
+      </w:r>
+      <w:proofErr w:type="spellStart"/>
+      <w:r>
+        <w:t>Drop</w:t>
+      </w:r>
+      <w:proofErr w:type="spellEnd"/>
+      <w:r>
+        <w:t>.</w:t>
+      </w:r>
+    </w:p>
+    <w:p>
+      <w:pPr>
+        <w:jc w:val="both"/>
+      </w:pPr>
+      <w:r>
+        <w:t xml:space="preserve">Git </w:t>
+      </w:r>
+      <w:proofErr w:type="spellStart"/>
+      <w:r>
+        <w:t>stash</w:t>
+      </w:r>
+      <w:proofErr w:type="spellEnd"/>
+      <w:r>
+        <w:t xml:space="preserve"> </w:t>
+      </w:r>
+      <w:r>
+        <w:t>pop</w:t>
+      </w:r>
+      <w:r>
+        <w:t xml:space="preserve"> </w:t>
+      </w:r>
+      <w:proofErr w:type="spellStart"/>
+      <w:r>
+        <w:t>stash</w:t>
+      </w:r>
+      <w:proofErr w:type="spellEnd"/>
+      <w:r>
+        <w:t>@{numero}</w:t>
+      </w:r>
+      <w:r>
+        <w:t xml:space="preserve"> =</w:t>
+      </w:r>
+      <w:r>
+        <w:t xml:space="preserve"> Lo mismo pero a un </w:t>
+      </w:r>
+      <w:proofErr w:type="spellStart"/>
+      <w:r>
+        <w:t>stash</w:t>
+      </w:r>
+      <w:proofErr w:type="spellEnd"/>
+      <w:r>
+        <w:t xml:space="preserve"> especifi</w:t>
+      </w:r>
+      <w:r>
+        <w:t>co.</w:t>
       </w:r>
       <w:bookmarkStart w:id="0" w:name="_GoBack"/>
       <w:bookmarkEnd w:id="0"/>
-    </w:p>
-    <w:p>
-      <w:pPr>
-        <w:jc w:val="both"/>
-      </w:pPr>
+      <w:r>
+        <w:t xml:space="preserve"> </w:t>
+      </w:r>
+    </w:p>
+    <w:p>
+      <w:pPr>
+        <w:jc w:val="both"/>
+      </w:pPr>
+    </w:p>
+    <w:p>
+      <w:pPr>
+        <w:jc w:val="both"/>
+      </w:pPr>
+    </w:p>
+    <w:p>
+      <w:pPr>
+        <w:jc w:val="both"/>
+      </w:pPr>
+      <w:r>
+        <w:t>Git rebase [</w:t>
+      </w:r>
+      <w:proofErr w:type="spellStart"/>
+      <w:r>
+        <w:t>branch</w:t>
+      </w:r>
+      <w:proofErr w:type="spellEnd"/>
+      <w:r>
+        <w:t xml:space="preserve">] = </w:t>
+      </w:r>
+      <w:r>
+        <w:t>Manda los cambios que ahí en el actual Branch donde te encuentras, hacia el Branch especificado en el comando.</w:t>
+      </w:r>
+    </w:p>
+    <w:p>
+      <w:pPr>
+        <w:jc w:val="both"/>
+      </w:pPr>
+      <w:r>
+        <w:t>Git rebase –</w:t>
+      </w:r>
+      <w:proofErr w:type="spellStart"/>
+      <w:r>
+        <w:t>abort</w:t>
+      </w:r>
+      <w:proofErr w:type="spellEnd"/>
+      <w:r>
+        <w:t xml:space="preserve"> = Cancela el rebase actual.</w:t>
+      </w:r>
     </w:p>
     <w:p>
       <w:pPr>
@@ -558,6 +888,59 @@
       </w:r>
       <w:proofErr w:type="spellStart"/>
       <w:r>
+        <w:t>pull</w:t>
+      </w:r>
+      <w:proofErr w:type="spellEnd"/>
+      <w:r>
+        <w:t xml:space="preserve"> –rebase </w:t>
+      </w:r>
+      <w:proofErr w:type="spellStart"/>
+      <w:r>
+        <w:t>origin</w:t>
+      </w:r>
+      <w:proofErr w:type="spellEnd"/>
+      <w:r>
+        <w:t xml:space="preserve"> [</w:t>
+      </w:r>
+      <w:proofErr w:type="spellStart"/>
+      <w:r>
+        <w:t>branch</w:t>
+      </w:r>
+      <w:proofErr w:type="spellEnd"/>
+      <w:r>
+        <w:t xml:space="preserve">] = Hace un </w:t>
+      </w:r>
+      <w:proofErr w:type="spellStart"/>
+      <w:r>
+        <w:t>pull</w:t>
+      </w:r>
+      <w:proofErr w:type="spellEnd"/>
+      <w:r>
+        <w:t xml:space="preserve">  pero ha</w:t>
+      </w:r>
+      <w:r>
+        <w:t>ciendo rebase antes.</w:t>
+      </w:r>
+    </w:p>
+    <w:p>
+      <w:pPr>
+        <w:jc w:val="both"/>
+      </w:pPr>
+    </w:p>
+    <w:p>
+      <w:pPr>
+        <w:jc w:val="both"/>
+      </w:pPr>
+    </w:p>
+    <w:p>
+      <w:pPr>
+        <w:jc w:val="both"/>
+      </w:pPr>
+      <w:r>
+        <w:t xml:space="preserve">Git </w:t>
+      </w:r>
+      <w:proofErr w:type="spellStart"/>
+      <w:r>
         <w:t>commit</w:t>
       </w:r>
       <w:proofErr w:type="spellEnd"/>
@@ -576,186 +959,214 @@
         <w:jc w:val="both"/>
       </w:pPr>
       <w:r>
+        <w:t xml:space="preserve">Git commit -am </w:t>
+      </w:r>
+      <w:r>
+        <w:t>“[mensaje]”</w:t>
+      </w:r>
+      <w:r>
+        <w:t xml:space="preserve">= </w:t>
+      </w:r>
+      <w:r>
+        <w:t>Hace commit a cualquier archivo modificado.</w:t>
+      </w:r>
+    </w:p>
+    <w:p>
+      <w:pPr>
+        <w:jc w:val="both"/>
+      </w:pPr>
+    </w:p>
+    <w:p>
+      <w:pPr>
+        <w:jc w:val="both"/>
+      </w:pPr>
+    </w:p>
+    <w:p>
+      <w:pPr>
+        <w:jc w:val="both"/>
+      </w:pPr>
+      <w:r>
+        <w:t xml:space="preserve">Git checkout – [archivo] = </w:t>
+      </w:r>
+      <w:r>
+        <w:t>Regresa los cambi</w:t>
+      </w:r>
+      <w:r>
+        <w:t>os hechos en el archivo</w:t>
+      </w:r>
+    </w:p>
+    <w:p>
+      <w:pPr>
+        <w:jc w:val="both"/>
+      </w:pPr>
+      <w:r>
+        <w:t xml:space="preserve">Git reset HEAD [archivo] = Sacar un archivo del Stage Area. </w:t>
+      </w:r>
+    </w:p>
+    <w:p>
+      <w:pPr>
+        <w:jc w:val="both"/>
+      </w:pPr>
+    </w:p>
+    <w:p>
+      <w:pPr>
+        <w:jc w:val="both"/>
+      </w:pPr>
+    </w:p>
+    <w:p>
+      <w:r>
+        <w:t xml:space="preserve">Git </w:t>
+      </w:r>
+      <w:proofErr w:type="spellStart"/>
+      <w:r>
+        <w:t>ls</w:t>
+      </w:r>
+      <w:proofErr w:type="spellEnd"/>
+      <w:r>
+        <w:t xml:space="preserve">-files = Ver que archivos esta </w:t>
+      </w:r>
+      <w:proofErr w:type="spellStart"/>
+      <w:r>
+        <w:t>trackeando</w:t>
+      </w:r>
+      <w:proofErr w:type="spellEnd"/>
+      <w:r>
+        <w:t xml:space="preserve"> </w:t>
+      </w:r>
+      <w:proofErr w:type="spellStart"/>
+      <w:r>
+        <w:t>git</w:t>
+      </w:r>
+      <w:proofErr w:type="spellEnd"/>
+    </w:p>
+    <w:p>
+      <w:pPr>
+        <w:jc w:val="both"/>
+      </w:pPr>
+      <w:r>
+        <w:t>Git status = Ver el estado actual del repositorio.</w:t>
+      </w:r>
+    </w:p>
+    <w:p>
+      <w:pPr>
+        <w:jc w:val="both"/>
+      </w:pPr>
+      <w:r>
+        <w:t>Git clone url [http | ssd] = Clona e</w:t>
+      </w:r>
+      <w:r>
+        <w:t>l repositorio en la carpeta actual.</w:t>
+      </w:r>
+    </w:p>
+    <w:p>
+      <w:pPr>
+        <w:jc w:val="both"/>
+      </w:pPr>
+      <w:r>
+        <w:t xml:space="preserve">Git push [repositorio] [Branch] = Manda </w:t>
+      </w:r>
+      <w:r>
+        <w:t xml:space="preserve">los cambios a </w:t>
+      </w:r>
+      <w:r>
+        <w:t>GitHub</w:t>
+      </w:r>
+      <w:r>
+        <w:t>/Bitbucket.</w:t>
+      </w:r>
+    </w:p>
+    <w:p/>
+    <w:p/>
+    <w:p>
+      <w:r>
+        <w:t>Git log = Muestra todos los cambios en el repositorio.</w:t>
+      </w:r>
+      <w:r>
+        <w:tab/>
+      </w:r>
+    </w:p>
+    <w:p>
+      <w:r>
         <w:lastRenderedPageBreak/>
-        <w:t xml:space="preserve">Git commit -am </w:t>
-      </w:r>
-      <w:r>
-        <w:t>“[mensaje]”</w:t>
-      </w:r>
-      <w:r>
-        <w:t xml:space="preserve">= </w:t>
-      </w:r>
-      <w:r>
-        <w:t>Hace commit a cualquier archivo modificado.</w:t>
-      </w:r>
-    </w:p>
-    <w:p>
-      <w:pPr>
-        <w:jc w:val="both"/>
-      </w:pPr>
-    </w:p>
-    <w:p>
-      <w:pPr>
-        <w:jc w:val="both"/>
-      </w:pPr>
-      <w:r>
-        <w:t xml:space="preserve">Git checkout – [archivo] = </w:t>
-      </w:r>
-      <w:r>
-        <w:t>Regresa los cambi</w:t>
-      </w:r>
-      <w:r>
-        <w:t>os hechos en el archivo</w:t>
-      </w:r>
-    </w:p>
-    <w:p>
-      <w:pPr>
-        <w:jc w:val="both"/>
-      </w:pPr>
-    </w:p>
-    <w:p>
-      <w:pPr>
-        <w:jc w:val="both"/>
-      </w:pPr>
-      <w:r>
-        <w:t xml:space="preserve">Git reset HEAD [archivo] = Sacar un archivo del Stage Area. </w:t>
-      </w:r>
-    </w:p>
-    <w:p>
-      <w:pPr>
-        <w:jc w:val="both"/>
-      </w:pPr>
-    </w:p>
-    <w:p>
-      <w:pPr>
-        <w:jc w:val="both"/>
-      </w:pPr>
-      <w:r>
-        <w:t>Git status = Ver el estado actual del repositorio.</w:t>
-      </w:r>
-    </w:p>
-    <w:p>
-      <w:pPr>
-        <w:jc w:val="both"/>
-      </w:pPr>
-      <w:r>
-        <w:t>Git clone url [http | ssd] = Clona e</w:t>
-      </w:r>
-      <w:r>
-        <w:t>l repositorio en la carpeta actual.</w:t>
-      </w:r>
-    </w:p>
-    <w:p>
-      <w:pPr>
-        <w:jc w:val="both"/>
-      </w:pPr>
-      <w:r>
-        <w:t xml:space="preserve">Git push [repositorio] [Branch] = Manda </w:t>
-      </w:r>
-      <w:r>
-        <w:t xml:space="preserve">los cambios a </w:t>
-      </w:r>
-      <w:r>
-        <w:t>GitHub</w:t>
-      </w:r>
-      <w:r>
-        <w:t>/Bitbucket.</w:t>
-      </w:r>
-    </w:p>
-    <w:p>
-      <w:r>
-        <w:t>Git ls-files = Ver que archivos esta trackeando git</w:t>
+        <w:t>Git log abbrev-commit = Muestra los cambio</w:t>
+      </w:r>
+      <w:r>
+        <w:t xml:space="preserve">s con </w:t>
+      </w:r>
+      <w:r>
+        <w:t>el id commit abreviado.</w:t>
+      </w:r>
+    </w:p>
+    <w:p>
+      <w:r>
+        <w:t>Git log –oneline – graph –decorate = Muestra los cambio</w:t>
+      </w:r>
+      <w:r>
+        <w:t xml:space="preserve">s con más </w:t>
+      </w:r>
+      <w:r>
+        <w:t>ordenadamente</w:t>
+      </w:r>
+      <w:r>
+        <w:t>.</w:t>
+      </w:r>
+    </w:p>
+    <w:p>
+      <w:r>
+        <w:t>Git log [id_commit]…[id_commit] = Te muestra el historial de un r</w:t>
+      </w:r>
+      <w:r>
+        <w:t>ango de commits.</w:t>
+      </w:r>
+    </w:p>
+    <w:p>
+      <w:r>
+        <w:t xml:space="preserve">Git log –since </w:t>
+      </w:r>
+      <w:r>
+        <w:t>=” [</w:t>
+      </w:r>
+      <w:r>
+        <w:t>fecha</w:t>
+      </w:r>
+      <w:r>
+        <w:t>]</w:t>
+      </w:r>
+      <w:r>
+        <w:t xml:space="preserve">” = Muestra los cambios desde una fecha </w:t>
+      </w:r>
+      <w:r>
+        <w:t>específica</w:t>
+      </w:r>
+      <w:r>
+        <w:t>.</w:t>
+      </w:r>
+    </w:p>
+    <w:p>
+      <w:r>
+        <w:t xml:space="preserve">Git log – [archivo] = Muestra la historia de un archivo en </w:t>
+      </w:r>
+      <w:r>
+        <w:t>específico</w:t>
+      </w:r>
+      <w:r>
+        <w:t>.</w:t>
+      </w:r>
+    </w:p>
+    <w:p>
+      <w:r>
+        <w:t xml:space="preserve">Git log –follow – [archivo] = Muestra la historia de un archivo incluyendo las veces que fue renombrada. </w:t>
+      </w:r>
+    </w:p>
+    <w:p>
+      <w:r>
+        <w:t>Git show [commit id] = Muestra los cambios que</w:t>
+      </w:r>
+      <w:r>
+        <w:t xml:space="preserve"> se hicieron en un commit.</w:t>
       </w:r>
     </w:p>
     <w:p/>
-    <w:p>
-      <w:r>
-        <w:t>Git log = Muestra todos los cambios en el repositorio.</w:t>
-      </w:r>
-      <w:r>
-        <w:tab/>
-      </w:r>
-    </w:p>
-    <w:p>
-      <w:r>
-        <w:t>Git log abbrev-commit = Muestra los cambio</w:t>
-      </w:r>
-      <w:r>
-        <w:t xml:space="preserve">s con </w:t>
-      </w:r>
-      <w:r>
-        <w:t>el id commit abreviado.</w:t>
-      </w:r>
-    </w:p>
-    <w:p>
-      <w:r>
-        <w:t>Git log –oneline – graph –decorate = Muestra los cambio</w:t>
-      </w:r>
-      <w:r>
-        <w:t xml:space="preserve">s con más </w:t>
-      </w:r>
-      <w:r>
-        <w:t>ordenadamente</w:t>
-      </w:r>
-      <w:r>
-        <w:t>.</w:t>
-      </w:r>
-    </w:p>
-    <w:p>
-      <w:r>
-        <w:t>Git log [id_commit]…[id_commit] = Te muestra el historial de un r</w:t>
-      </w:r>
-      <w:r>
-        <w:t>ango de commits.</w:t>
-      </w:r>
-    </w:p>
-    <w:p>
-      <w:r>
-        <w:t xml:space="preserve">Git log –since </w:t>
-      </w:r>
-      <w:r>
-        <w:t>=” [</w:t>
-      </w:r>
-      <w:r>
-        <w:t>fecha</w:t>
-      </w:r>
-      <w:r>
-        <w:t>]</w:t>
-      </w:r>
-      <w:r>
-        <w:t xml:space="preserve">” = Muestra los cambios desde una fecha </w:t>
-      </w:r>
-      <w:r>
-        <w:t>específica</w:t>
-      </w:r>
-      <w:r>
-        <w:t>.</w:t>
-      </w:r>
-    </w:p>
-    <w:p>
-      <w:r>
-        <w:t xml:space="preserve">Git log – [archivo] = Muestra la historia de un archivo en </w:t>
-      </w:r>
-      <w:r>
-        <w:t>específico</w:t>
-      </w:r>
-      <w:r>
-        <w:t>.</w:t>
-      </w:r>
-    </w:p>
-    <w:p>
-      <w:r>
-        <w:t xml:space="preserve">Git log –follow – [archivo] = Muestra la historia de un archivo incluyendo las veces que fue renombrada. </w:t>
-      </w:r>
-    </w:p>
-    <w:p>
-      <w:r>
-        <w:t>Git show [commit id] = Muestra los cambios que</w:t>
-      </w:r>
-      <w:r>
-        <w:t xml:space="preserve"> se hicieron en un commit.</w:t>
-      </w:r>
-    </w:p>
     <w:p/>
     <w:p>
       <w:r>

</xml_diff>

<commit_message>
Ultimos cambios de stash
</commit_message>
<xml_diff>
--- a/Git.docx
+++ b/Git.docx
@@ -557,7 +557,15 @@
       </w:r>
       <w:proofErr w:type="spellEnd"/>
       <w:r>
-        <w:t xml:space="preserve"> save “[mensaje]” = Hace un </w:t>
+        <w:t xml:space="preserve"> </w:t>
+      </w:r>
+      <w:proofErr w:type="spellStart"/>
+      <w:r>
+        <w:t>save</w:t>
+      </w:r>
+      <w:proofErr w:type="spellEnd"/>
+      <w:r>
+        <w:t xml:space="preserve"> “[mensaje]” = Hace un </w:t>
       </w:r>
       <w:proofErr w:type="spellStart"/>
       <w:r>
@@ -649,145 +657,468 @@
         <w:rPr>
           <w:lang w:val="en-US"/>
         </w:rPr>
+        <w:t>Git stash apply stash@{</w:t>
+      </w:r>
+      <w:proofErr w:type="spellStart"/>
+      <w:r>
+        <w:rPr>
+          <w:lang w:val="en-US"/>
+        </w:rPr>
+        <w:t>numero</w:t>
+      </w:r>
+      <w:proofErr w:type="spellEnd"/>
+      <w:r>
+        <w:rPr>
+          <w:lang w:val="en-US"/>
+        </w:rPr>
+        <w:t xml:space="preserve">} = </w:t>
+      </w:r>
+      <w:proofErr w:type="spellStart"/>
+      <w:r>
+        <w:rPr>
+          <w:lang w:val="en-US"/>
+        </w:rPr>
+        <w:t>Elimina</w:t>
+      </w:r>
+      <w:proofErr w:type="spellEnd"/>
+      <w:r>
+        <w:rPr>
+          <w:lang w:val="en-US"/>
+        </w:rPr>
+        <w:t xml:space="preserve"> un stash </w:t>
+      </w:r>
+      <w:proofErr w:type="spellStart"/>
+      <w:r>
+        <w:rPr>
+          <w:lang w:val="en-US"/>
+        </w:rPr>
+        <w:t>especifco</w:t>
+      </w:r>
+      <w:proofErr w:type="spellEnd"/>
+      <w:r>
+        <w:rPr>
+          <w:lang w:val="en-US"/>
+        </w:rPr>
+        <w:t>.</w:t>
+      </w:r>
+    </w:p>
+    <w:p>
+      <w:pPr>
+        <w:jc w:val="both"/>
+      </w:pPr>
+      <w:r>
+        <w:t xml:space="preserve">Git </w:t>
+      </w:r>
+      <w:proofErr w:type="spellStart"/>
+      <w:r>
+        <w:t>stash</w:t>
+      </w:r>
+      <w:proofErr w:type="spellEnd"/>
+      <w:r>
+        <w:t xml:space="preserve"> </w:t>
+      </w:r>
+      <w:proofErr w:type="spellStart"/>
+      <w:r>
+        <w:t>list</w:t>
+      </w:r>
+      <w:proofErr w:type="spellEnd"/>
+      <w:r>
+        <w:t xml:space="preserve"> =</w:t>
+      </w:r>
+      <w:r>
+        <w:t xml:space="preserve"> Lista todos los </w:t>
+      </w:r>
+      <w:proofErr w:type="spellStart"/>
+      <w:r>
+        <w:t>stash</w:t>
+      </w:r>
+      <w:proofErr w:type="spellEnd"/>
+      <w:r>
+        <w:t xml:space="preserve"> actu</w:t>
+      </w:r>
+      <w:r>
+        <w:t>ales.</w:t>
+      </w:r>
+    </w:p>
+    <w:p>
+      <w:pPr>
+        <w:jc w:val="both"/>
+      </w:pPr>
+      <w:r>
+        <w:t xml:space="preserve">Git </w:t>
+      </w:r>
+      <w:proofErr w:type="spellStart"/>
+      <w:r>
+        <w:t>stash</w:t>
+      </w:r>
+      <w:proofErr w:type="spellEnd"/>
+      <w:r>
+        <w:t xml:space="preserve"> </w:t>
+      </w:r>
+      <w:proofErr w:type="spellStart"/>
+      <w:r>
+        <w:t>drop</w:t>
+      </w:r>
+      <w:proofErr w:type="spellEnd"/>
+      <w:r>
+        <w:t xml:space="preserve"> = </w:t>
+      </w:r>
+      <w:r>
+        <w:t xml:space="preserve">Elimina </w:t>
+      </w:r>
+      <w:r>
+        <w:t xml:space="preserve">ultimo </w:t>
+      </w:r>
+      <w:proofErr w:type="spellStart"/>
+      <w:r>
+        <w:t>stash</w:t>
+      </w:r>
+      <w:proofErr w:type="spellEnd"/>
+      <w:r>
+        <w:t xml:space="preserve"> guardado</w:t>
+      </w:r>
+      <w:r>
+        <w:t xml:space="preserve"> guardado</w:t>
+      </w:r>
+      <w:r>
+        <w:t>s.</w:t>
+      </w:r>
+    </w:p>
+    <w:p>
+      <w:pPr>
+        <w:jc w:val="both"/>
+      </w:pPr>
+      <w:r>
+        <w:t xml:space="preserve">Git </w:t>
+      </w:r>
+      <w:proofErr w:type="spellStart"/>
+      <w:r>
+        <w:t>stash</w:t>
+      </w:r>
+      <w:proofErr w:type="spellEnd"/>
+      <w:r>
+        <w:t xml:space="preserve"> </w:t>
+      </w:r>
+      <w:proofErr w:type="spellStart"/>
+      <w:r>
+        <w:t>drop</w:t>
+      </w:r>
+      <w:proofErr w:type="spellEnd"/>
+      <w:r>
+        <w:t xml:space="preserve"> </w:t>
+      </w:r>
+      <w:proofErr w:type="spellStart"/>
+      <w:r>
+        <w:t>stash</w:t>
+      </w:r>
+      <w:proofErr w:type="spellEnd"/>
+      <w:r>
+        <w:t>@{numero}</w:t>
+      </w:r>
+      <w:r>
+        <w:t xml:space="preserve"> =</w:t>
+      </w:r>
+      <w:r>
+        <w:t xml:space="preserve"> Elimina un </w:t>
+      </w:r>
+      <w:proofErr w:type="spellStart"/>
+      <w:r>
+        <w:t>stash</w:t>
+      </w:r>
+      <w:proofErr w:type="spellEnd"/>
+      <w:r>
+        <w:t xml:space="preserve"> </w:t>
+      </w:r>
+      <w:proofErr w:type="spellStart"/>
+      <w:r>
+        <w:t>especifco</w:t>
+      </w:r>
+      <w:proofErr w:type="spellEnd"/>
+      <w:r>
+        <w:t>.</w:t>
+      </w:r>
+    </w:p>
+    <w:p>
+      <w:pPr>
+        <w:jc w:val="both"/>
+      </w:pPr>
+      <w:r>
+        <w:t xml:space="preserve">Git </w:t>
+      </w:r>
+      <w:proofErr w:type="spellStart"/>
+      <w:r>
+        <w:t>stash</w:t>
+      </w:r>
+      <w:proofErr w:type="spellEnd"/>
+      <w:r>
+        <w:t xml:space="preserve"> </w:t>
+      </w:r>
+      <w:proofErr w:type="spellStart"/>
+      <w:r>
+        <w:t>clear</w:t>
+      </w:r>
+      <w:proofErr w:type="spellEnd"/>
+      <w:r>
+        <w:t xml:space="preserve"> = Elimina todos lo</w:t>
+      </w:r>
+      <w:r>
+        <w:t xml:space="preserve">s </w:t>
+      </w:r>
+      <w:proofErr w:type="spellStart"/>
+      <w:r>
+        <w:t>stash</w:t>
+      </w:r>
+      <w:proofErr w:type="spellEnd"/>
+      <w:r>
+        <w:t xml:space="preserve"> guardados.</w:t>
+      </w:r>
+    </w:p>
+    <w:p>
+      <w:pPr>
+        <w:jc w:val="both"/>
+      </w:pPr>
+      <w:r>
+        <w:t xml:space="preserve">Git </w:t>
+      </w:r>
+      <w:proofErr w:type="spellStart"/>
+      <w:r>
+        <w:t>stash</w:t>
+      </w:r>
+      <w:proofErr w:type="spellEnd"/>
+      <w:r>
+        <w:t xml:space="preserve"> pop </w:t>
+      </w:r>
+      <w:r>
+        <w:t>= Combinación</w:t>
+      </w:r>
+      <w:r>
+        <w:t xml:space="preserve"> de </w:t>
+      </w:r>
+      <w:proofErr w:type="spellStart"/>
+      <w:r>
+        <w:t>Apply</w:t>
+      </w:r>
+      <w:proofErr w:type="spellEnd"/>
+      <w:r>
+        <w:t xml:space="preserve"> y </w:t>
+      </w:r>
+      <w:proofErr w:type="spellStart"/>
+      <w:r>
+        <w:t>Drop</w:t>
+      </w:r>
+      <w:proofErr w:type="spellEnd"/>
+      <w:r>
+        <w:t>.</w:t>
+      </w:r>
+    </w:p>
+    <w:p>
+      <w:pPr>
+        <w:jc w:val="both"/>
+      </w:pPr>
+      <w:r>
+        <w:t xml:space="preserve">Git </w:t>
+      </w:r>
+      <w:proofErr w:type="spellStart"/>
+      <w:r>
+        <w:t>stash</w:t>
+      </w:r>
+      <w:proofErr w:type="spellEnd"/>
+      <w:r>
+        <w:t xml:space="preserve"> pop </w:t>
+      </w:r>
+      <w:proofErr w:type="spellStart"/>
+      <w:r>
+        <w:t>stash</w:t>
+      </w:r>
+      <w:proofErr w:type="spellEnd"/>
+      <w:r>
+        <w:t>@{numero} =</w:t>
+      </w:r>
+      <w:r>
+        <w:t xml:space="preserve"> Lo </w:t>
+      </w:r>
+      <w:proofErr w:type="gramStart"/>
+      <w:r>
+        <w:t>mismo</w:t>
+      </w:r>
+      <w:proofErr w:type="gramEnd"/>
+      <w:r>
+        <w:t xml:space="preserve"> pero a un </w:t>
+      </w:r>
+      <w:proofErr w:type="spellStart"/>
+      <w:r>
+        <w:t>stash</w:t>
+      </w:r>
+      <w:proofErr w:type="spellEnd"/>
+      <w:r>
+        <w:t xml:space="preserve"> </w:t>
+      </w:r>
+      <w:r>
+        <w:t>específi</w:t>
+      </w:r>
+      <w:r>
+        <w:t>co</w:t>
+      </w:r>
+      <w:r>
+        <w:t>.</w:t>
+      </w:r>
+      <w:r>
+        <w:t xml:space="preserve"> </w:t>
+      </w:r>
+    </w:p>
+    <w:p>
+      <w:pPr>
+        <w:jc w:val="both"/>
+        <w:rPr>
+          <w:lang w:val="en-US"/>
+        </w:rPr>
+      </w:pPr>
+      <w:r>
+        <w:rPr>
+          <w:lang w:val="en-US"/>
+        </w:rPr>
         <w:t xml:space="preserve">Git stash </w:t>
       </w:r>
       <w:r>
         <w:rPr>
           <w:lang w:val="en-US"/>
         </w:rPr>
-        <w:t>apply</w:t>
-      </w:r>
-      <w:r>
-        <w:rPr>
-          <w:lang w:val="en-US"/>
-        </w:rPr>
-        <w:t xml:space="preserve"> stash@{</w:t>
-      </w:r>
-      <w:proofErr w:type="spellStart"/>
-      <w:r>
-        <w:rPr>
-          <w:lang w:val="en-US"/>
-        </w:rPr>
-        <w:t>numero</w:t>
-      </w:r>
-      <w:proofErr w:type="spellEnd"/>
-      <w:r>
-        <w:rPr>
-          <w:lang w:val="en-US"/>
-        </w:rPr>
-        <w:t xml:space="preserve">} = </w:t>
-      </w:r>
-      <w:proofErr w:type="spellStart"/>
-      <w:r>
-        <w:rPr>
-          <w:lang w:val="en-US"/>
-        </w:rPr>
-        <w:t>Elimina</w:t>
-      </w:r>
-      <w:proofErr w:type="spellEnd"/>
-      <w:r>
-        <w:rPr>
-          <w:lang w:val="en-US"/>
-        </w:rPr>
-        <w:t xml:space="preserve"> un stash </w:t>
-      </w:r>
-      <w:proofErr w:type="spellStart"/>
-      <w:r>
-        <w:rPr>
-          <w:lang w:val="en-US"/>
-        </w:rPr>
-        <w:t>especifco</w:t>
-      </w:r>
-      <w:proofErr w:type="spellEnd"/>
-      <w:r>
-        <w:rPr>
-          <w:lang w:val="en-US"/>
-        </w:rPr>
-        <w:t>.</w:t>
-      </w:r>
-    </w:p>
-    <w:p>
-      <w:pPr>
-        <w:jc w:val="both"/>
-      </w:pPr>
-      <w:r>
-        <w:t xml:space="preserve">Git </w:t>
-      </w:r>
-      <w:proofErr w:type="spellStart"/>
-      <w:r>
-        <w:t>stash</w:t>
-      </w:r>
-      <w:proofErr w:type="spellEnd"/>
-      <w:r>
-        <w:t xml:space="preserve"> </w:t>
-      </w:r>
-      <w:proofErr w:type="spellStart"/>
-      <w:r>
-        <w:t>list</w:t>
-      </w:r>
-      <w:proofErr w:type="spellEnd"/>
-      <w:r>
-        <w:t xml:space="preserve"> =</w:t>
-      </w:r>
-      <w:r>
-        <w:t xml:space="preserve"> Lista todos los </w:t>
-      </w:r>
-      <w:proofErr w:type="spellStart"/>
-      <w:r>
-        <w:t>stash</w:t>
-      </w:r>
-      <w:proofErr w:type="spellEnd"/>
-      <w:r>
-        <w:t xml:space="preserve"> actu</w:t>
-      </w:r>
-      <w:r>
-        <w:t>ales.</w:t>
-      </w:r>
-    </w:p>
-    <w:p>
-      <w:pPr>
-        <w:jc w:val="both"/>
-      </w:pPr>
-      <w:r>
-        <w:t xml:space="preserve">Git </w:t>
-      </w:r>
-      <w:proofErr w:type="spellStart"/>
-      <w:r>
-        <w:t>stash</w:t>
-      </w:r>
-      <w:proofErr w:type="spellEnd"/>
-      <w:r>
-        <w:t xml:space="preserve"> </w:t>
-      </w:r>
-      <w:proofErr w:type="spellStart"/>
-      <w:r>
-        <w:t>drop</w:t>
-      </w:r>
-      <w:proofErr w:type="spellEnd"/>
-      <w:r>
+        <w:t>b</w:t>
+      </w:r>
+      <w:r>
+        <w:rPr>
+          <w:lang w:val="en-US"/>
+        </w:rPr>
+        <w:t>ranch [</w:t>
+      </w:r>
+      <w:proofErr w:type="spellStart"/>
+      <w:r>
+        <w:rPr>
+          <w:lang w:val="en-US"/>
+        </w:rPr>
+        <w:t>nombre_branch</w:t>
+      </w:r>
+      <w:proofErr w:type="spellEnd"/>
+      <w:r>
+        <w:rPr>
+          <w:lang w:val="en-US"/>
+        </w:rPr>
+        <w:t>]</w:t>
+      </w:r>
+      <w:r>
+        <w:rPr>
+          <w:lang w:val="en-US"/>
+        </w:rPr>
         <w:t xml:space="preserve"> = </w:t>
       </w:r>
-      <w:r>
-        <w:t xml:space="preserve">Elimina </w:t>
-      </w:r>
-      <w:r>
-        <w:t xml:space="preserve">ultimo </w:t>
-      </w:r>
-      <w:proofErr w:type="spellStart"/>
-      <w:r>
-        <w:t>stash</w:t>
-      </w:r>
-      <w:proofErr w:type="spellEnd"/>
-      <w:r>
-        <w:t xml:space="preserve"> guardado</w:t>
+      <w:proofErr w:type="spellStart"/>
+      <w:r>
+        <w:rPr>
+          <w:lang w:val="en-US"/>
+        </w:rPr>
+        <w:t>Aplica</w:t>
+      </w:r>
+      <w:proofErr w:type="spellEnd"/>
+      <w:r>
+        <w:rPr>
+          <w:lang w:val="en-US"/>
+        </w:rPr>
+        <w:t xml:space="preserve"> </w:t>
+      </w:r>
+      <w:proofErr w:type="spellStart"/>
+      <w:r>
+        <w:rPr>
+          <w:lang w:val="en-US"/>
+        </w:rPr>
+        <w:t>los</w:t>
+      </w:r>
+      <w:proofErr w:type="spellEnd"/>
+      <w:r>
+        <w:rPr>
+          <w:lang w:val="en-US"/>
+        </w:rPr>
+        <w:t xml:space="preserve"> </w:t>
+      </w:r>
+      <w:proofErr w:type="spellStart"/>
+      <w:r>
+        <w:rPr>
+          <w:lang w:val="en-US"/>
+        </w:rPr>
+        <w:t>cambios</w:t>
+      </w:r>
+      <w:proofErr w:type="spellEnd"/>
+      <w:r>
+        <w:rPr>
+          <w:lang w:val="en-US"/>
+        </w:rPr>
+        <w:t xml:space="preserve"> de un stash a un nuevo branch y </w:t>
+      </w:r>
+      <w:proofErr w:type="spellStart"/>
+      <w:r>
+        <w:rPr>
+          <w:lang w:val="en-US"/>
+        </w:rPr>
+        <w:t>aplica</w:t>
+      </w:r>
+      <w:proofErr w:type="spellEnd"/>
+      <w:r>
+        <w:rPr>
+          <w:lang w:val="en-US"/>
+        </w:rPr>
+        <w:t xml:space="preserve"> pop a ese stash.</w:t>
       </w:r>
       <w:bookmarkStart w:id="0" w:name="_GoBack"/>
       <w:bookmarkEnd w:id="0"/>
-      <w:r>
-        <w:t xml:space="preserve"> guardado</w:t>
-      </w:r>
-      <w:r>
-        <w:t>s.</w:t>
+    </w:p>
+    <w:p>
+      <w:pPr>
+        <w:jc w:val="both"/>
+        <w:rPr>
+          <w:lang w:val="en-US"/>
+        </w:rPr>
+      </w:pPr>
+    </w:p>
+    <w:p>
+      <w:pPr>
+        <w:jc w:val="both"/>
+        <w:rPr>
+          <w:lang w:val="en-US"/>
+        </w:rPr>
+      </w:pPr>
+    </w:p>
+    <w:p>
+      <w:pPr>
+        <w:jc w:val="both"/>
+      </w:pPr>
+      <w:r>
+        <w:t>Git rebase [</w:t>
+      </w:r>
+      <w:proofErr w:type="spellStart"/>
+      <w:r>
+        <w:t>branch</w:t>
+      </w:r>
+      <w:proofErr w:type="spellEnd"/>
+      <w:r>
+        <w:t xml:space="preserve">] = </w:t>
+      </w:r>
+      <w:r>
+        <w:t>Manda los cambios que ahí en el actual Branch donde te encuentras, hacia el Branch especificado en el comando.</w:t>
+      </w:r>
+    </w:p>
+    <w:p>
+      <w:pPr>
+        <w:jc w:val="both"/>
+      </w:pPr>
+      <w:r>
+        <w:t>Git rebase –</w:t>
+      </w:r>
+      <w:proofErr w:type="spellStart"/>
+      <w:r>
+        <w:t>abort</w:t>
+      </w:r>
+      <w:proofErr w:type="spellEnd"/>
+      <w:r>
+        <w:t xml:space="preserve"> = Cancela el rebase actual.</w:t>
       </w:r>
     </w:p>
     <w:p>
@@ -799,50 +1130,49 @@
       </w:r>
       <w:proofErr w:type="spellStart"/>
       <w:r>
-        <w:t>stash</w:t>
-      </w:r>
-      <w:proofErr w:type="spellEnd"/>
-      <w:r>
-        <w:t xml:space="preserve"> </w:t>
-      </w:r>
-      <w:proofErr w:type="spellStart"/>
-      <w:r>
-        <w:t>drop</w:t>
-      </w:r>
-      <w:proofErr w:type="spellEnd"/>
-      <w:r>
-        <w:t xml:space="preserve"> </w:t>
-      </w:r>
-      <w:proofErr w:type="spellStart"/>
-      <w:r>
-        <w:t>stash</w:t>
-      </w:r>
-      <w:proofErr w:type="spellEnd"/>
-      <w:r>
-        <w:t>@{numero}</w:t>
-      </w:r>
-      <w:r>
-        <w:t xml:space="preserve"> =</w:t>
-      </w:r>
-      <w:r>
-        <w:t xml:space="preserve"> Elimina un </w:t>
-      </w:r>
-      <w:proofErr w:type="spellStart"/>
-      <w:r>
-        <w:t>stash</w:t>
-      </w:r>
-      <w:proofErr w:type="spellEnd"/>
-      <w:r>
-        <w:t xml:space="preserve"> </w:t>
-      </w:r>
-      <w:proofErr w:type="spellStart"/>
-      <w:r>
-        <w:t>especifco</w:t>
-      </w:r>
-      <w:proofErr w:type="spellEnd"/>
-      <w:r>
-        <w:t>.</w:t>
-      </w:r>
+        <w:t>pull</w:t>
+      </w:r>
+      <w:proofErr w:type="spellEnd"/>
+      <w:r>
+        <w:t xml:space="preserve"> –rebase </w:t>
+      </w:r>
+      <w:proofErr w:type="spellStart"/>
+      <w:r>
+        <w:t>origin</w:t>
+      </w:r>
+      <w:proofErr w:type="spellEnd"/>
+      <w:r>
+        <w:t xml:space="preserve"> [</w:t>
+      </w:r>
+      <w:proofErr w:type="spellStart"/>
+      <w:r>
+        <w:t>branch</w:t>
+      </w:r>
+      <w:proofErr w:type="spellEnd"/>
+      <w:r>
+        <w:t xml:space="preserve">] = Hace un </w:t>
+      </w:r>
+      <w:proofErr w:type="spellStart"/>
+      <w:r>
+        <w:t>pull</w:t>
+      </w:r>
+      <w:proofErr w:type="spellEnd"/>
+      <w:r>
+        <w:t xml:space="preserve">  pero ha</w:t>
+      </w:r>
+      <w:r>
+        <w:t>ciendo rebase antes.</w:t>
+      </w:r>
+    </w:p>
+    <w:p>
+      <w:pPr>
+        <w:jc w:val="both"/>
+      </w:pPr>
+    </w:p>
+    <w:p>
+      <w:pPr>
+        <w:jc w:val="both"/>
+      </w:pPr>
     </w:p>
     <w:p>
       <w:pPr>
@@ -853,304 +1183,84 @@
       </w:r>
       <w:proofErr w:type="spellStart"/>
       <w:r>
-        <w:t>stash</w:t>
-      </w:r>
-      <w:proofErr w:type="spellEnd"/>
-      <w:r>
-        <w:t xml:space="preserve"> </w:t>
-      </w:r>
-      <w:proofErr w:type="spellStart"/>
-      <w:r>
-        <w:t>clear</w:t>
-      </w:r>
-      <w:proofErr w:type="spellEnd"/>
-      <w:r>
-        <w:t xml:space="preserve"> = Elimina todos lo</w:t>
-      </w:r>
-      <w:r>
-        <w:t xml:space="preserve">s </w:t>
-      </w:r>
-      <w:proofErr w:type="spellStart"/>
-      <w:r>
-        <w:t>stash</w:t>
-      </w:r>
-      <w:proofErr w:type="spellEnd"/>
-      <w:r>
-        <w:t xml:space="preserve"> guardados.</w:t>
-      </w:r>
-    </w:p>
-    <w:p>
-      <w:pPr>
-        <w:jc w:val="both"/>
-      </w:pPr>
+        <w:t>commit</w:t>
+      </w:r>
+      <w:proofErr w:type="spellEnd"/>
+      <w:r>
+        <w:t xml:space="preserve"> -m [mensaje] = Se ha</w:t>
+      </w:r>
+      <w:r>
+        <w:t xml:space="preserve">ce commit para </w:t>
+      </w:r>
+      <w:r>
+        <w:t>salvar los cambios en el repositorio local de Git.</w:t>
+      </w:r>
+    </w:p>
+    <w:p>
+      <w:pPr>
+        <w:jc w:val="both"/>
+      </w:pPr>
+      <w:r>
+        <w:t xml:space="preserve">Git commit -am </w:t>
+      </w:r>
+      <w:r>
+        <w:t>“[mensaje]”</w:t>
+      </w:r>
+      <w:r>
+        <w:t xml:space="preserve">= </w:t>
+      </w:r>
+      <w:r>
+        <w:t>Hace commit a cualquier archivo modificado.</w:t>
+      </w:r>
+    </w:p>
+    <w:p>
+      <w:pPr>
+        <w:jc w:val="both"/>
+      </w:pPr>
+    </w:p>
+    <w:p>
+      <w:pPr>
+        <w:jc w:val="both"/>
+      </w:pPr>
+    </w:p>
+    <w:p>
+      <w:pPr>
+        <w:jc w:val="both"/>
+      </w:pPr>
+      <w:r>
+        <w:t xml:space="preserve">Git checkout – [archivo] = </w:t>
+      </w:r>
+      <w:r>
+        <w:t>Regresa los cambi</w:t>
+      </w:r>
+      <w:r>
+        <w:t>os hechos en el archivo</w:t>
+      </w:r>
+    </w:p>
+    <w:p>
+      <w:pPr>
+        <w:jc w:val="both"/>
+      </w:pPr>
+      <w:r>
+        <w:t xml:space="preserve">Git reset HEAD [archivo] = Sacar un archivo del Stage Area. </w:t>
+      </w:r>
+    </w:p>
+    <w:p>
+      <w:pPr>
+        <w:jc w:val="both"/>
+      </w:pPr>
+    </w:p>
+    <w:p>
+      <w:pPr>
+        <w:jc w:val="both"/>
+      </w:pPr>
+    </w:p>
+    <w:p>
       <w:r>
         <w:t xml:space="preserve">Git </w:t>
       </w:r>
       <w:proofErr w:type="spellStart"/>
       <w:r>
-        <w:t>stash</w:t>
-      </w:r>
-      <w:proofErr w:type="spellEnd"/>
-      <w:r>
-        <w:t xml:space="preserve"> pop </w:t>
-      </w:r>
-      <w:r>
-        <w:t>= Combinación</w:t>
-      </w:r>
-      <w:r>
-        <w:t xml:space="preserve"> de </w:t>
-      </w:r>
-      <w:proofErr w:type="spellStart"/>
-      <w:r>
-        <w:t>Apply</w:t>
-      </w:r>
-      <w:proofErr w:type="spellEnd"/>
-      <w:r>
-        <w:t xml:space="preserve"> y </w:t>
-      </w:r>
-      <w:proofErr w:type="spellStart"/>
-      <w:r>
-        <w:t>Drop</w:t>
-      </w:r>
-      <w:proofErr w:type="spellEnd"/>
-      <w:r>
-        <w:t>.</w:t>
-      </w:r>
-    </w:p>
-    <w:p>
-      <w:pPr>
-        <w:jc w:val="both"/>
-      </w:pPr>
-      <w:r>
-        <w:t xml:space="preserve">Git </w:t>
-      </w:r>
-      <w:proofErr w:type="spellStart"/>
-      <w:r>
-        <w:t>stash</w:t>
-      </w:r>
-      <w:proofErr w:type="spellEnd"/>
-      <w:r>
-        <w:t xml:space="preserve"> pop </w:t>
-      </w:r>
-      <w:proofErr w:type="spellStart"/>
-      <w:r>
-        <w:t>stash</w:t>
-      </w:r>
-      <w:proofErr w:type="spellEnd"/>
-      <w:r>
-        <w:t>@{numero} =</w:t>
-      </w:r>
-      <w:r>
-        <w:t xml:space="preserve"> Lo mismo pero a un </w:t>
-      </w:r>
-      <w:proofErr w:type="spellStart"/>
-      <w:r>
-        <w:t>stash</w:t>
-      </w:r>
-      <w:proofErr w:type="spellEnd"/>
-      <w:r>
-        <w:t xml:space="preserve"> </w:t>
-      </w:r>
-      <w:proofErr w:type="spellStart"/>
-      <w:r>
-        <w:t>especifi</w:t>
-      </w:r>
-      <w:r>
-        <w:t>co</w:t>
-      </w:r>
-      <w:proofErr w:type="spellEnd"/>
-      <w:r>
-        <w:t>.</w:t>
-      </w:r>
-      <w:r>
-        <w:t xml:space="preserve"> </w:t>
-      </w:r>
-    </w:p>
-    <w:p>
-      <w:pPr>
-        <w:jc w:val="both"/>
-      </w:pPr>
-    </w:p>
-    <w:p>
-      <w:pPr>
-        <w:jc w:val="both"/>
-      </w:pPr>
-    </w:p>
-    <w:p>
-      <w:pPr>
-        <w:jc w:val="both"/>
-      </w:pPr>
-      <w:r>
-        <w:t>Git rebase [</w:t>
-      </w:r>
-      <w:proofErr w:type="spellStart"/>
-      <w:r>
-        <w:t>branch</w:t>
-      </w:r>
-      <w:proofErr w:type="spellEnd"/>
-      <w:r>
-        <w:t xml:space="preserve">] = </w:t>
-      </w:r>
-      <w:r>
-        <w:t>Manda los cambios que ahí en el actual Branch donde te encuentras, hacia el Branch especificado en el comando.</w:t>
-      </w:r>
-    </w:p>
-    <w:p>
-      <w:pPr>
-        <w:jc w:val="both"/>
-      </w:pPr>
-      <w:r>
-        <w:t>Git rebase –</w:t>
-      </w:r>
-      <w:proofErr w:type="spellStart"/>
-      <w:r>
-        <w:t>abort</w:t>
-      </w:r>
-      <w:proofErr w:type="spellEnd"/>
-      <w:r>
-        <w:t xml:space="preserve"> = Cancela el rebase actual.</w:t>
-      </w:r>
-    </w:p>
-    <w:p>
-      <w:pPr>
-        <w:jc w:val="both"/>
-      </w:pPr>
-      <w:r>
-        <w:t xml:space="preserve">Git </w:t>
-      </w:r>
-      <w:proofErr w:type="spellStart"/>
-      <w:r>
-        <w:t>pull</w:t>
-      </w:r>
-      <w:proofErr w:type="spellEnd"/>
-      <w:r>
-        <w:t xml:space="preserve"> –rebase </w:t>
-      </w:r>
-      <w:proofErr w:type="spellStart"/>
-      <w:r>
-        <w:t>origin</w:t>
-      </w:r>
-      <w:proofErr w:type="spellEnd"/>
-      <w:r>
-        <w:t xml:space="preserve"> [</w:t>
-      </w:r>
-      <w:proofErr w:type="spellStart"/>
-      <w:r>
-        <w:t>branch</w:t>
-      </w:r>
-      <w:proofErr w:type="spellEnd"/>
-      <w:r>
-        <w:t xml:space="preserve">] = Hace un </w:t>
-      </w:r>
-      <w:proofErr w:type="spellStart"/>
-      <w:r>
-        <w:t>pull</w:t>
-      </w:r>
-      <w:proofErr w:type="spellEnd"/>
-      <w:r>
-        <w:t xml:space="preserve">  pero ha</w:t>
-      </w:r>
-      <w:r>
-        <w:t>ciendo rebase antes.</w:t>
-      </w:r>
-    </w:p>
-    <w:p>
-      <w:pPr>
-        <w:jc w:val="both"/>
-      </w:pPr>
-    </w:p>
-    <w:p>
-      <w:pPr>
-        <w:jc w:val="both"/>
-      </w:pPr>
-    </w:p>
-    <w:p>
-      <w:pPr>
-        <w:jc w:val="both"/>
-      </w:pPr>
-      <w:r>
-        <w:t xml:space="preserve">Git </w:t>
-      </w:r>
-      <w:proofErr w:type="spellStart"/>
-      <w:r>
-        <w:t>commit</w:t>
-      </w:r>
-      <w:proofErr w:type="spellEnd"/>
-      <w:r>
-        <w:t xml:space="preserve"> -m [mensaje] = Se ha</w:t>
-      </w:r>
-      <w:r>
-        <w:t xml:space="preserve">ce commit para </w:t>
-      </w:r>
-      <w:r>
-        <w:t>salvar los cambios en el repositorio local de Git.</w:t>
-      </w:r>
-    </w:p>
-    <w:p>
-      <w:pPr>
-        <w:jc w:val="both"/>
-      </w:pPr>
-      <w:r>
-        <w:t xml:space="preserve">Git commit -am </w:t>
-      </w:r>
-      <w:r>
-        <w:t>“[mensaje]”</w:t>
-      </w:r>
-      <w:r>
-        <w:t xml:space="preserve">= </w:t>
-      </w:r>
-      <w:r>
-        <w:t>Hace commit a cualquier archivo modificado.</w:t>
-      </w:r>
-    </w:p>
-    <w:p>
-      <w:pPr>
-        <w:jc w:val="both"/>
-      </w:pPr>
-    </w:p>
-    <w:p>
-      <w:pPr>
-        <w:jc w:val="both"/>
-      </w:pPr>
-    </w:p>
-    <w:p>
-      <w:pPr>
-        <w:jc w:val="both"/>
-      </w:pPr>
-      <w:r>
-        <w:t xml:space="preserve">Git checkout – [archivo] = </w:t>
-      </w:r>
-      <w:r>
-        <w:t>Regresa los cambi</w:t>
-      </w:r>
-      <w:r>
-        <w:t>os hechos en el archivo</w:t>
-      </w:r>
-    </w:p>
-    <w:p>
-      <w:pPr>
-        <w:jc w:val="both"/>
-      </w:pPr>
-      <w:r>
-        <w:t xml:space="preserve">Git reset HEAD [archivo] = Sacar un archivo del Stage Area. </w:t>
-      </w:r>
-    </w:p>
-    <w:p>
-      <w:pPr>
-        <w:jc w:val="both"/>
-      </w:pPr>
-    </w:p>
-    <w:p>
-      <w:pPr>
-        <w:jc w:val="both"/>
-      </w:pPr>
-    </w:p>
-    <w:p>
-      <w:r>
-        <w:t xml:space="preserve">Git </w:t>
-      </w:r>
-      <w:proofErr w:type="spellStart"/>
-      <w:r>
         <w:t>ls</w:t>
       </w:r>
       <w:proofErr w:type="spellEnd"/>
@@ -1195,6 +1305,7 @@
         <w:jc w:val="both"/>
       </w:pPr>
       <w:r>
+        <w:lastRenderedPageBreak/>
         <w:t xml:space="preserve">Git push [repositorio] [Branch] = Manda </w:t>
       </w:r>
       <w:r>
@@ -1584,6 +1695,7 @@
     </w:p>
     <w:p>
       <w:r>
+        <w:lastRenderedPageBreak/>
         <w:t xml:space="preserve">Git rm [archivo] = Remueve un archivo que </w:t>
       </w:r>
       <w:r>

</xml_diff>

<commit_message>
Tweaking file for tagging example.
</commit_message>
<xml_diff>
--- a/Git.docx
+++ b/Git.docx
@@ -969,217 +969,692 @@
     <w:p>
       <w:pPr>
         <w:jc w:val="both"/>
-        <w:rPr>
-          <w:lang w:val="en-US"/>
-        </w:rPr>
-      </w:pPr>
-      <w:r>
-        <w:rPr>
-          <w:lang w:val="en-US"/>
-        </w:rPr>
-        <w:t xml:space="preserve">Git stash </w:t>
-      </w:r>
-      <w:r>
-        <w:rPr>
-          <w:lang w:val="en-US"/>
-        </w:rPr>
-        <w:t>b</w:t>
-      </w:r>
-      <w:r>
-        <w:rPr>
-          <w:lang w:val="en-US"/>
-        </w:rPr>
-        <w:t>ranch [</w:t>
-      </w:r>
-      <w:proofErr w:type="spellStart"/>
-      <w:r>
-        <w:rPr>
-          <w:lang w:val="en-US"/>
-        </w:rPr>
+      </w:pPr>
+      <w:r>
+        <w:t xml:space="preserve">Git </w:t>
+      </w:r>
+      <w:proofErr w:type="spellStart"/>
+      <w:r>
+        <w:t>stash</w:t>
+      </w:r>
+      <w:proofErr w:type="spellEnd"/>
+      <w:r>
+        <w:t xml:space="preserve"> </w:t>
+      </w:r>
+      <w:proofErr w:type="spellStart"/>
+      <w:r>
+        <w:t>branch</w:t>
+      </w:r>
+      <w:proofErr w:type="spellEnd"/>
+      <w:r>
+        <w:t xml:space="preserve"> [</w:t>
+      </w:r>
+      <w:proofErr w:type="spellStart"/>
+      <w:r>
         <w:t>nombre_branch</w:t>
       </w:r>
       <w:proofErr w:type="spellEnd"/>
       <w:r>
-        <w:rPr>
-          <w:lang w:val="en-US"/>
-        </w:rPr>
+        <w:t xml:space="preserve">] = Aplica los cambios de un </w:t>
+      </w:r>
+      <w:proofErr w:type="spellStart"/>
+      <w:r>
+        <w:t>stash</w:t>
+      </w:r>
+      <w:proofErr w:type="spellEnd"/>
+      <w:r>
+        <w:t xml:space="preserve"> a un nuevo </w:t>
+      </w:r>
+      <w:proofErr w:type="spellStart"/>
+      <w:r>
+        <w:t>branch</w:t>
+      </w:r>
+      <w:proofErr w:type="spellEnd"/>
+      <w:r>
+        <w:t xml:space="preserve"> y aplica pop a ese </w:t>
+      </w:r>
+      <w:proofErr w:type="spellStart"/>
+      <w:r>
+        <w:t>stash</w:t>
+      </w:r>
+      <w:proofErr w:type="spellEnd"/>
+      <w:r>
+        <w:t>.</w:t>
+      </w:r>
+    </w:p>
+    <w:p>
+      <w:pPr>
+        <w:jc w:val="both"/>
+      </w:pPr>
+    </w:p>
+    <w:p>
+      <w:pPr>
+        <w:jc w:val="both"/>
+      </w:pPr>
+    </w:p>
+    <w:p>
+      <w:pPr>
+        <w:jc w:val="both"/>
+      </w:pPr>
+      <w:r>
+        <w:t>Git rebase [</w:t>
+      </w:r>
+      <w:proofErr w:type="spellStart"/>
+      <w:r>
+        <w:t>branch</w:t>
+      </w:r>
+      <w:proofErr w:type="spellEnd"/>
+      <w:r>
+        <w:t xml:space="preserve">] = </w:t>
+      </w:r>
+      <w:r>
+        <w:t>Manda los cambios que ahí en el actual Branch donde te encuentras, hacia el Branch especificado en el comando.</w:t>
+      </w:r>
+    </w:p>
+    <w:p>
+      <w:pPr>
+        <w:jc w:val="both"/>
+      </w:pPr>
+      <w:r>
+        <w:t>Git rebase –</w:t>
+      </w:r>
+      <w:proofErr w:type="spellStart"/>
+      <w:r>
+        <w:t>abort</w:t>
+      </w:r>
+      <w:proofErr w:type="spellEnd"/>
+      <w:r>
+        <w:t xml:space="preserve"> = Cancela el rebase actual.</w:t>
+      </w:r>
+    </w:p>
+    <w:p>
+      <w:pPr>
+        <w:jc w:val="both"/>
+      </w:pPr>
+      <w:r>
+        <w:t xml:space="preserve">Git </w:t>
+      </w:r>
+      <w:proofErr w:type="spellStart"/>
+      <w:r>
+        <w:t>pull</w:t>
+      </w:r>
+      <w:proofErr w:type="spellEnd"/>
+      <w:r>
+        <w:t xml:space="preserve"> –rebase </w:t>
+      </w:r>
+      <w:proofErr w:type="spellStart"/>
+      <w:r>
+        <w:t>origin</w:t>
+      </w:r>
+      <w:proofErr w:type="spellEnd"/>
+      <w:r>
+        <w:t xml:space="preserve"> [</w:t>
+      </w:r>
+      <w:proofErr w:type="spellStart"/>
+      <w:r>
+        <w:t>branch</w:t>
+      </w:r>
+      <w:proofErr w:type="spellEnd"/>
+      <w:r>
+        <w:t xml:space="preserve">] = Hace un </w:t>
+      </w:r>
+      <w:proofErr w:type="spellStart"/>
+      <w:r>
+        <w:t>pull</w:t>
+      </w:r>
+      <w:proofErr w:type="spellEnd"/>
+      <w:r>
+        <w:t xml:space="preserve">  pero ha</w:t>
+      </w:r>
+      <w:r>
+        <w:t>ciendo rebase antes.</w:t>
+      </w:r>
+    </w:p>
+    <w:p>
+      <w:pPr>
+        <w:jc w:val="both"/>
+      </w:pPr>
+    </w:p>
+    <w:p>
+      <w:pPr>
+        <w:jc w:val="both"/>
+      </w:pPr>
+    </w:p>
+    <w:p>
+      <w:pPr>
+        <w:jc w:val="both"/>
+      </w:pPr>
+      <w:r>
+        <w:t xml:space="preserve">Git </w:t>
+      </w:r>
+      <w:proofErr w:type="spellStart"/>
+      <w:r>
+        <w:t>commit</w:t>
+      </w:r>
+      <w:proofErr w:type="spellEnd"/>
+      <w:r>
+        <w:t xml:space="preserve"> -m [mensaje] = Se ha</w:t>
+      </w:r>
+      <w:r>
+        <w:t xml:space="preserve">ce commit para </w:t>
+      </w:r>
+      <w:r>
+        <w:t>salvar los cambios en el repositorio local de Git.</w:t>
+      </w:r>
+    </w:p>
+    <w:p>
+      <w:pPr>
+        <w:jc w:val="both"/>
+      </w:pPr>
+      <w:r>
+        <w:t xml:space="preserve">Git commit -am </w:t>
+      </w:r>
+      <w:r>
+        <w:t>“[mensaje]”</w:t>
+      </w:r>
+      <w:r>
+        <w:t xml:space="preserve">= </w:t>
+      </w:r>
+      <w:r>
+        <w:t>Hace commit a cualquier archivo modificado.</w:t>
+      </w:r>
+    </w:p>
+    <w:p>
+      <w:pPr>
+        <w:jc w:val="both"/>
+      </w:pPr>
+    </w:p>
+    <w:p>
+      <w:pPr>
+        <w:jc w:val="both"/>
+      </w:pPr>
+    </w:p>
+    <w:p>
+      <w:pPr>
+        <w:jc w:val="both"/>
+      </w:pPr>
+      <w:r>
+        <w:t xml:space="preserve">Git checkout – [archivo] = </w:t>
+      </w:r>
+      <w:r>
+        <w:t>Regresa los cambi</w:t>
+      </w:r>
+      <w:r>
+        <w:t>os hechos en el archivo</w:t>
+      </w:r>
+    </w:p>
+    <w:p>
+      <w:pPr>
+        <w:jc w:val="both"/>
+      </w:pPr>
+      <w:r>
+        <w:t xml:space="preserve">Git reset HEAD [archivo] = Sacar un archivo del Stage Area. </w:t>
+      </w:r>
+    </w:p>
+    <w:p>
+      <w:pPr>
+        <w:jc w:val="both"/>
+      </w:pPr>
+    </w:p>
+    <w:p>
+      <w:pPr>
+        <w:jc w:val="both"/>
+      </w:pPr>
+    </w:p>
+    <w:p>
+      <w:r>
+        <w:t xml:space="preserve">Git </w:t>
+      </w:r>
+      <w:proofErr w:type="spellStart"/>
+      <w:r>
+        <w:t>ls</w:t>
+      </w:r>
+      <w:proofErr w:type="spellEnd"/>
+      <w:r>
+        <w:t xml:space="preserve">-files = Ver que archivos esta </w:t>
+      </w:r>
+      <w:proofErr w:type="spellStart"/>
+      <w:r>
+        <w:t>trackeando</w:t>
+      </w:r>
+      <w:proofErr w:type="spellEnd"/>
+      <w:r>
+        <w:t xml:space="preserve"> </w:t>
+      </w:r>
+      <w:proofErr w:type="spellStart"/>
+      <w:r>
+        <w:t>git</w:t>
+      </w:r>
+      <w:proofErr w:type="spellEnd"/>
+    </w:p>
+    <w:p>
+      <w:pPr>
+        <w:jc w:val="both"/>
+      </w:pPr>
+      <w:r>
+        <w:t>Git status = Ver el estado actual del repositorio.</w:t>
+      </w:r>
+    </w:p>
+    <w:p>
+      <w:pPr>
+        <w:jc w:val="both"/>
+      </w:pPr>
+      <w:r>
+        <w:t>Git clone url [http | ssd] = Clona e</w:t>
+      </w:r>
+      <w:r>
+        <w:t>l repositorio en la carpeta actual.</w:t>
+      </w:r>
+    </w:p>
+    <w:p>
+      <w:pPr>
+        <w:jc w:val="both"/>
+      </w:pPr>
+      <w:r>
+        <w:lastRenderedPageBreak/>
+        <w:t xml:space="preserve">Git push [repositorio] [Branch] = Manda </w:t>
+      </w:r>
+      <w:r>
+        <w:t xml:space="preserve">los cambios a </w:t>
+      </w:r>
+      <w:r>
+        <w:t>GitHub</w:t>
+      </w:r>
+      <w:r>
+        <w:t>/Bitbucket.</w:t>
+      </w:r>
+    </w:p>
+    <w:p/>
+    <w:p/>
+    <w:p>
+      <w:r>
+        <w:t>Git log = Muestra todos los cambios en el repositorio.</w:t>
+      </w:r>
+      <w:r>
+        <w:tab/>
+      </w:r>
+    </w:p>
+    <w:p>
+      <w:r>
+        <w:t>Git log abbrev-commit = Muestra los cambio</w:t>
+      </w:r>
+      <w:r>
+        <w:t xml:space="preserve">s con </w:t>
+      </w:r>
+      <w:r>
+        <w:t>el id commit abreviado.</w:t>
+      </w:r>
+    </w:p>
+    <w:p>
+      <w:r>
+        <w:t>Git log –oneline – graph –decorate = Muestra los cambio</w:t>
+      </w:r>
+      <w:r>
+        <w:t xml:space="preserve">s con más </w:t>
+      </w:r>
+      <w:r>
+        <w:t>ordenadamente</w:t>
+      </w:r>
+      <w:r>
+        <w:t>.</w:t>
+      </w:r>
+    </w:p>
+    <w:p>
+      <w:r>
+        <w:t>Git log [id_commit]…[id_commit] = Te muestra el historial de un r</w:t>
+      </w:r>
+      <w:r>
+        <w:t>ango de commits.</w:t>
+      </w:r>
+    </w:p>
+    <w:p>
+      <w:r>
+        <w:t xml:space="preserve">Git log –since </w:t>
+      </w:r>
+      <w:r>
+        <w:t>=” [</w:t>
+      </w:r>
+      <w:r>
+        <w:t>fecha</w:t>
+      </w:r>
+      <w:r>
         <w:t>]</w:t>
       </w:r>
       <w:r>
-        <w:rPr>
-          <w:lang w:val="en-US"/>
-        </w:rPr>
+        <w:t xml:space="preserve">” = Muestra los cambios desde una fecha </w:t>
+      </w:r>
+      <w:r>
+        <w:t>específica</w:t>
+      </w:r>
+      <w:r>
+        <w:t>.</w:t>
+      </w:r>
+    </w:p>
+    <w:p>
+      <w:r>
+        <w:t xml:space="preserve">Git log – [archivo] = Muestra la historia de un archivo en </w:t>
+      </w:r>
+      <w:r>
+        <w:t>específico</w:t>
+      </w:r>
+      <w:r>
+        <w:t>.</w:t>
+      </w:r>
+    </w:p>
+    <w:p>
+      <w:r>
+        <w:t xml:space="preserve">Git log –follow – [archivo] = Muestra la historia de un archivo incluyendo las veces que fue renombrada. </w:t>
+      </w:r>
+    </w:p>
+    <w:p>
+      <w:r>
+        <w:t>Git show [commit id] = Muestra los cambios que</w:t>
+      </w:r>
+      <w:r>
+        <w:t xml:space="preserve"> se hicieron en un commit.</w:t>
+      </w:r>
+    </w:p>
+    <w:p/>
+    <w:p/>
+    <w:p>
+      <w:r>
+        <w:t>Git diff</w:t>
+      </w:r>
+      <w:r>
+        <w:t>(tool)</w:t>
+      </w:r>
+      <w:r>
         <w:t xml:space="preserve"> = </w:t>
       </w:r>
-      <w:proofErr w:type="spellStart"/>
-      <w:r>
-        <w:rPr>
-          <w:lang w:val="en-US"/>
-        </w:rPr>
-        <w:t>Aplica</w:t>
-      </w:r>
-      <w:proofErr w:type="spellEnd"/>
-      <w:r>
-        <w:rPr>
-          <w:lang w:val="en-US"/>
-        </w:rPr>
-        <w:t xml:space="preserve"> </w:t>
-      </w:r>
-      <w:proofErr w:type="spellStart"/>
-      <w:r>
-        <w:rPr>
-          <w:lang w:val="en-US"/>
-        </w:rPr>
-        <w:t>los</w:t>
-      </w:r>
-      <w:proofErr w:type="spellEnd"/>
-      <w:r>
-        <w:rPr>
-          <w:lang w:val="en-US"/>
-        </w:rPr>
-        <w:t xml:space="preserve"> </w:t>
-      </w:r>
-      <w:proofErr w:type="spellStart"/>
-      <w:r>
-        <w:rPr>
-          <w:lang w:val="en-US"/>
-        </w:rPr>
-        <w:t>cambios</w:t>
-      </w:r>
-      <w:proofErr w:type="spellEnd"/>
-      <w:r>
-        <w:rPr>
-          <w:lang w:val="en-US"/>
-        </w:rPr>
-        <w:t xml:space="preserve"> de un stash a un nuevo branch y </w:t>
-      </w:r>
-      <w:proofErr w:type="spellStart"/>
-      <w:r>
-        <w:rPr>
-          <w:lang w:val="en-US"/>
-        </w:rPr>
-        <w:t>aplica</w:t>
-      </w:r>
-      <w:proofErr w:type="spellEnd"/>
-      <w:r>
-        <w:rPr>
-          <w:lang w:val="en-US"/>
-        </w:rPr>
-        <w:t xml:space="preserve"> pop a ese stash.</w:t>
-      </w:r>
+      <w:r>
+        <w:t>M</w:t>
+      </w:r>
+      <w:r>
+        <w:t xml:space="preserve">uestra </w:t>
+      </w:r>
+      <w:r>
+        <w:t>las diferencias</w:t>
+      </w:r>
+      <w:r>
+        <w:t xml:space="preserve"> entre lo que </w:t>
+      </w:r>
+      <w:r>
+        <w:t>está</w:t>
+      </w:r>
+      <w:r>
+        <w:t xml:space="preserve"> en el Staging área y el Working Directory.</w:t>
+      </w:r>
+    </w:p>
+    <w:p>
+      <w:r>
+        <w:t>Git diff</w:t>
+      </w:r>
+      <w:r>
+        <w:t>(tool)</w:t>
+      </w:r>
+      <w:r>
+        <w:t xml:space="preserve"> HEAD = </w:t>
+      </w:r>
+      <w:r>
+        <w:t>M</w:t>
+      </w:r>
+      <w:r>
+        <w:t>uestra las di</w:t>
+      </w:r>
+      <w:r>
+        <w:t>ferencias entre</w:t>
+      </w:r>
+      <w:r>
+        <w:t xml:space="preserve"> </w:t>
+      </w:r>
+      <w:r>
+        <w:t>el Repositorio Local (. git)</w:t>
+      </w:r>
+      <w:r>
+        <w:t xml:space="preserve"> y</w:t>
+      </w:r>
+      <w:r>
+        <w:t xml:space="preserve"> el Working directory</w:t>
+      </w:r>
+      <w:r>
+        <w:t>.</w:t>
+      </w:r>
+      <w:r>
+        <w:t xml:space="preserve"> </w:t>
+      </w:r>
+    </w:p>
+    <w:p>
+      <w:r>
+        <w:t>Git diff</w:t>
+      </w:r>
+      <w:r>
+        <w:t>(tool)</w:t>
+      </w:r>
+      <w:r>
+        <w:t xml:space="preserve"> –staged HEAD = Muestra las diferencias entre </w:t>
+      </w:r>
+      <w:r>
+        <w:t xml:space="preserve">el Repositorio local (. git) y </w:t>
+      </w:r>
+      <w:r>
+        <w:t>el Staging Area</w:t>
+      </w:r>
+      <w:r>
+        <w:t>.</w:t>
+      </w:r>
+    </w:p>
+    <w:p>
+      <w:r>
+        <w:t xml:space="preserve">Git diff(tool) – [archivo] = Solo muestra los cambios </w:t>
+      </w:r>
+      <w:r>
+        <w:t>del archivo especificado.</w:t>
+      </w:r>
+    </w:p>
+    <w:p>
+      <w:r>
+        <w:t>Git diff(tool) [commi</w:t>
+      </w:r>
+      <w:r>
+        <w:t>t 1</w:t>
+      </w:r>
+      <w:r>
+        <w:t>] [commit</w:t>
+      </w:r>
+      <w:r>
+        <w:t xml:space="preserve"> 2</w:t>
+      </w:r>
+      <w:r>
+        <w:t xml:space="preserve"> || HEAD</w:t>
+      </w:r>
+      <w:r>
+        <w:t>] = Muestra las diferencias de</w:t>
+      </w:r>
+      <w:r>
+        <w:t>sde un commit especificado hasta otro m</w:t>
+      </w:r>
+      <w:r>
+        <w:t>á</w:t>
+      </w:r>
+      <w:r>
+        <w:t>s nuevo.</w:t>
+      </w:r>
+      <w:r>
+        <w:t xml:space="preserve"> [</w:t>
+      </w:r>
+      <w:r>
+        <w:t xml:space="preserve">Repositorio </w:t>
+      </w:r>
+      <w:r>
+        <w:t>1</w:t>
+      </w:r>
+      <w:r>
+        <w:t xml:space="preserve"> – </w:t>
+      </w:r>
+      <w:r>
+        <w:t xml:space="preserve">Repositorio </w:t>
+      </w:r>
+      <w:r>
+        <w:t>2</w:t>
+      </w:r>
+      <w:r>
+        <w:t>].</w:t>
+      </w:r>
+    </w:p>
+    <w:p>
+      <w:r>
+        <w:t xml:space="preserve">Git </w:t>
+      </w:r>
+      <w:proofErr w:type="spellStart"/>
+      <w:r>
+        <w:t>diff</w:t>
+      </w:r>
+      <w:proofErr w:type="spellEnd"/>
+      <w:r>
+        <w:t>(</w:t>
+      </w:r>
+      <w:proofErr w:type="spellStart"/>
+      <w:r>
+        <w:t>tool</w:t>
+      </w:r>
+      <w:proofErr w:type="spellEnd"/>
+      <w:r>
+        <w:t>) HEAD</w:t>
+      </w:r>
+      <w:r>
+        <w:t>^ =</w:t>
+      </w:r>
+      <w:r>
+        <w:t xml:space="preserve"> </w:t>
+      </w:r>
+    </w:p>
+    <w:p>
+      <w:r>
+        <w:t xml:space="preserve">Git </w:t>
+      </w:r>
+      <w:proofErr w:type="spellStart"/>
+      <w:r>
+        <w:t>diff</w:t>
+      </w:r>
+      <w:proofErr w:type="spellEnd"/>
+      <w:r>
+        <w:t>(</w:t>
+      </w:r>
+      <w:proofErr w:type="spellStart"/>
+      <w:r>
+        <w:t>tool</w:t>
+      </w:r>
+      <w:proofErr w:type="spellEnd"/>
+      <w:r>
+        <w:t xml:space="preserve">) </w:t>
+      </w:r>
+      <w:r>
+        <w:t>[</w:t>
+      </w:r>
+      <w:proofErr w:type="spellStart"/>
+      <w:r>
+        <w:t>branch_local</w:t>
+      </w:r>
+      <w:proofErr w:type="spellEnd"/>
+      <w:r>
+        <w:t>]</w:t>
+      </w:r>
+      <w:r>
+        <w:t xml:space="preserve"> </w:t>
+      </w:r>
+      <w:r>
+        <w:t>[repositorio/</w:t>
+      </w:r>
+      <w:proofErr w:type="spellStart"/>
+      <w:r>
+        <w:t>branch</w:t>
+      </w:r>
+      <w:proofErr w:type="spellEnd"/>
+      <w:r>
+        <w:t>] =</w:t>
+      </w:r>
+      <w:r>
+        <w:t xml:space="preserve"> </w:t>
+      </w:r>
+      <w:r>
+        <w:t>Compara diferencias entre cambio</w:t>
+      </w:r>
+      <w:r>
+        <w:t>s locales y remotos del repositorio.</w:t>
+      </w:r>
+      <w:r>
+        <w:t xml:space="preserve"> </w:t>
+      </w:r>
+    </w:p>
+    <w:p/>
+    <w:p>
       <w:bookmarkStart w:id="0" w:name="_GoBack"/>
       <w:bookmarkEnd w:id="0"/>
     </w:p>
     <w:p>
-      <w:pPr>
-        <w:jc w:val="both"/>
-        <w:rPr>
-          <w:lang w:val="en-US"/>
-        </w:rPr>
-      </w:pPr>
-    </w:p>
-    <w:p>
-      <w:pPr>
-        <w:jc w:val="both"/>
-        <w:rPr>
-          <w:lang w:val="en-US"/>
-        </w:rPr>
-      </w:pPr>
-    </w:p>
-    <w:p>
-      <w:pPr>
-        <w:jc w:val="both"/>
-      </w:pPr>
-      <w:r>
-        <w:t>Git rebase [</w:t>
-      </w:r>
-      <w:proofErr w:type="spellStart"/>
-      <w:r>
-        <w:t>branch</w:t>
-      </w:r>
-      <w:proofErr w:type="spellEnd"/>
-      <w:r>
-        <w:t xml:space="preserve">] = </w:t>
-      </w:r>
-      <w:r>
-        <w:t>Manda los cambios que ahí en el actual Branch donde te encuentras, hacia el Branch especificado en el comando.</w:t>
-      </w:r>
-    </w:p>
-    <w:p>
-      <w:pPr>
-        <w:jc w:val="both"/>
-      </w:pPr>
-      <w:r>
-        <w:t>Git rebase –</w:t>
-      </w:r>
-      <w:proofErr w:type="spellStart"/>
-      <w:r>
-        <w:t>abort</w:t>
-      </w:r>
-      <w:proofErr w:type="spellEnd"/>
-      <w:r>
-        <w:t xml:space="preserve"> = Cancela el rebase actual.</w:t>
-      </w:r>
-    </w:p>
-    <w:p>
-      <w:pPr>
-        <w:jc w:val="both"/>
-      </w:pPr>
-      <w:r>
-        <w:t xml:space="preserve">Git </w:t>
-      </w:r>
-      <w:proofErr w:type="spellStart"/>
-      <w:r>
-        <w:t>pull</w:t>
-      </w:r>
-      <w:proofErr w:type="spellEnd"/>
-      <w:r>
-        <w:t xml:space="preserve"> –rebase </w:t>
-      </w:r>
-      <w:proofErr w:type="spellStart"/>
-      <w:r>
-        <w:t>origin</w:t>
-      </w:r>
-      <w:proofErr w:type="spellEnd"/>
-      <w:r>
-        <w:t xml:space="preserve"> [</w:t>
-      </w:r>
-      <w:proofErr w:type="spellStart"/>
-      <w:r>
-        <w:t>branch</w:t>
-      </w:r>
-      <w:proofErr w:type="spellEnd"/>
-      <w:r>
-        <w:t xml:space="preserve">] = Hace un </w:t>
-      </w:r>
-      <w:proofErr w:type="spellStart"/>
-      <w:r>
-        <w:t>pull</w:t>
-      </w:r>
-      <w:proofErr w:type="spellEnd"/>
-      <w:r>
-        <w:t xml:space="preserve">  pero ha</w:t>
-      </w:r>
-      <w:r>
-        <w:t>ciendo rebase antes.</w:t>
-      </w:r>
-    </w:p>
-    <w:p>
-      <w:pPr>
-        <w:jc w:val="both"/>
-      </w:pPr>
-    </w:p>
-    <w:p>
-      <w:pPr>
-        <w:jc w:val="both"/>
-      </w:pPr>
-    </w:p>
-    <w:p>
-      <w:pPr>
-        <w:jc w:val="both"/>
-      </w:pPr>
-      <w:r>
-        <w:t xml:space="preserve">Git </w:t>
+      <w:r>
+        <w:t>Git tag [</w:t>
+      </w:r>
+      <w:proofErr w:type="spellStart"/>
+      <w:r>
+        <w:t>nomre_tag</w:t>
+      </w:r>
+      <w:proofErr w:type="spellEnd"/>
+      <w:r>
+        <w:t>] = Crea un nuevo tag.</w:t>
+      </w:r>
+    </w:p>
+    <w:p>
+      <w:r>
+        <w:t>Git tag –</w:t>
+      </w:r>
+      <w:proofErr w:type="spellStart"/>
+      <w:r>
+        <w:t>list</w:t>
+      </w:r>
+      <w:proofErr w:type="spellEnd"/>
+      <w:r>
+        <w:t xml:space="preserve"> = Lista todos l</w:t>
+      </w:r>
+      <w:r>
+        <w:t>os tags existentes.</w:t>
+      </w:r>
+    </w:p>
+    <w:p>
+      <w:r>
+        <w:t>Git tag –</w:t>
+      </w:r>
+      <w:proofErr w:type="spellStart"/>
+      <w:r>
+        <w:t>delete</w:t>
+      </w:r>
+      <w:proofErr w:type="spellEnd"/>
+      <w:r>
+        <w:t xml:space="preserve"> = Borra un tag.</w:t>
+      </w:r>
+    </w:p>
+    <w:p>
+      <w:r>
+        <w:t>Git tag -a [</w:t>
+      </w:r>
+      <w:proofErr w:type="spellStart"/>
+      <w:r>
+        <w:t>nombre_tag</w:t>
+      </w:r>
+      <w:proofErr w:type="spellEnd"/>
+      <w:r>
+        <w:t xml:space="preserve">] = Un </w:t>
+      </w:r>
+      <w:proofErr w:type="gramStart"/>
+      <w:r>
+        <w:t>tag</w:t>
+      </w:r>
+      <w:proofErr w:type="gramEnd"/>
+      <w:r>
+        <w:t xml:space="preserve"> pero con una pequeña descripción</w:t>
+      </w:r>
+      <w:r>
+        <w:t xml:space="preserve"> (como el mensaje de </w:t>
       </w:r>
       <w:proofErr w:type="spellStart"/>
       <w:r>
@@ -1187,486 +1662,39 @@
       </w:r>
       <w:proofErr w:type="spellEnd"/>
       <w:r>
-        <w:t xml:space="preserve"> -m [mensaje] = Se ha</w:t>
-      </w:r>
-      <w:r>
-        <w:t xml:space="preserve">ce commit para </w:t>
-      </w:r>
-      <w:r>
-        <w:t>salvar los cambios en el repositorio local de Git.</w:t>
-      </w:r>
-    </w:p>
-    <w:p>
-      <w:pPr>
-        <w:jc w:val="both"/>
-      </w:pPr>
-      <w:r>
-        <w:t xml:space="preserve">Git commit -am </w:t>
-      </w:r>
-      <w:r>
-        <w:t>“[mensaje]”</w:t>
-      </w:r>
-      <w:r>
-        <w:t xml:space="preserve">= </w:t>
-      </w:r>
-      <w:r>
-        <w:t>Hace commit a cualquier archivo modificado.</w:t>
-      </w:r>
-    </w:p>
-    <w:p>
-      <w:pPr>
-        <w:jc w:val="both"/>
-      </w:pPr>
-    </w:p>
-    <w:p>
-      <w:pPr>
-        <w:jc w:val="both"/>
-      </w:pPr>
-    </w:p>
-    <w:p>
-      <w:pPr>
-        <w:jc w:val="both"/>
-      </w:pPr>
-      <w:r>
-        <w:t xml:space="preserve">Git checkout – [archivo] = </w:t>
-      </w:r>
-      <w:r>
-        <w:t>Regresa los cambi</w:t>
-      </w:r>
-      <w:r>
-        <w:t>os hechos en el archivo</w:t>
-      </w:r>
-    </w:p>
-    <w:p>
-      <w:pPr>
-        <w:jc w:val="both"/>
-      </w:pPr>
-      <w:r>
-        <w:t xml:space="preserve">Git reset HEAD [archivo] = Sacar un archivo del Stage Area. </w:t>
-      </w:r>
-    </w:p>
-    <w:p>
-      <w:pPr>
-        <w:jc w:val="both"/>
-      </w:pPr>
-    </w:p>
-    <w:p>
-      <w:pPr>
-        <w:jc w:val="both"/>
-      </w:pPr>
-    </w:p>
-    <w:p>
-      <w:r>
-        <w:t xml:space="preserve">Git </w:t>
-      </w:r>
-      <w:proofErr w:type="spellStart"/>
-      <w:r>
-        <w:t>ls</w:t>
-      </w:r>
-      <w:proofErr w:type="spellEnd"/>
-      <w:r>
-        <w:t xml:space="preserve">-files = Ver que archivos esta </w:t>
-      </w:r>
-      <w:proofErr w:type="spellStart"/>
-      <w:r>
-        <w:t>trackeando</w:t>
-      </w:r>
-      <w:proofErr w:type="spellEnd"/>
-      <w:r>
-        <w:t xml:space="preserve"> </w:t>
-      </w:r>
-      <w:proofErr w:type="spellStart"/>
-      <w:r>
-        <w:t>git</w:t>
-      </w:r>
-      <w:proofErr w:type="spellEnd"/>
-    </w:p>
-    <w:p>
-      <w:pPr>
-        <w:jc w:val="both"/>
-      </w:pPr>
-      <w:r>
-        <w:t>Git status = Ver el estado actual del repositorio.</w:t>
-      </w:r>
-    </w:p>
-    <w:p>
-      <w:pPr>
-        <w:jc w:val="both"/>
-      </w:pPr>
-      <w:r>
-        <w:t>Git clone url [http | ssd] = Clona e</w:t>
-      </w:r>
-      <w:r>
-        <w:t>l repositorio en la carpeta actual.</w:t>
-      </w:r>
-    </w:p>
-    <w:p>
-      <w:pPr>
-        <w:jc w:val="both"/>
-      </w:pPr>
-      <w:r>
-        <w:lastRenderedPageBreak/>
-        <w:t xml:space="preserve">Git push [repositorio] [Branch] = Manda </w:t>
-      </w:r>
-      <w:r>
-        <w:t xml:space="preserve">los cambios a </w:t>
-      </w:r>
-      <w:r>
-        <w:t>GitHub</w:t>
-      </w:r>
-      <w:r>
-        <w:t>/Bitbucket.</w:t>
+        <w:t>)</w:t>
+      </w:r>
+      <w:r>
+        <w:t>.</w:t>
       </w:r>
     </w:p>
     <w:p/>
     <w:p/>
     <w:p>
       <w:r>
-        <w:t>Git log = Muestra todos los cambios en el repositorio.</w:t>
-      </w:r>
-      <w:r>
-        <w:tab/>
-      </w:r>
-    </w:p>
-    <w:p>
-      <w:r>
-        <w:t>Git log abbrev-commit = Muestra los cambio</w:t>
-      </w:r>
-      <w:r>
-        <w:t xml:space="preserve">s con </w:t>
-      </w:r>
-      <w:r>
-        <w:t>el id commit abreviado.</w:t>
-      </w:r>
-    </w:p>
-    <w:p>
-      <w:r>
-        <w:t>Git log –oneline – graph –decorate = Muestra los cambio</w:t>
-      </w:r>
-      <w:r>
-        <w:t xml:space="preserve">s con más </w:t>
-      </w:r>
-      <w:r>
-        <w:t>ordenadamente</w:t>
-      </w:r>
-      <w:r>
-        <w:t>.</w:t>
-      </w:r>
-    </w:p>
-    <w:p>
-      <w:r>
-        <w:t>Git log [id_commit]…[id_commit] = Te muestra el historial de un r</w:t>
-      </w:r>
-      <w:r>
-        <w:t>ango de commits.</w:t>
-      </w:r>
-    </w:p>
-    <w:p>
-      <w:r>
-        <w:t xml:space="preserve">Git log –since </w:t>
-      </w:r>
-      <w:r>
-        <w:t>=” [</w:t>
-      </w:r>
-      <w:r>
-        <w:t>fecha</w:t>
-      </w:r>
-      <w:r>
-        <w:t>]</w:t>
-      </w:r>
-      <w:r>
-        <w:t xml:space="preserve">” = Muestra los cambios desde una fecha </w:t>
-      </w:r>
-      <w:r>
-        <w:t>específica</w:t>
-      </w:r>
-      <w:r>
-        <w:t>.</w:t>
-      </w:r>
-    </w:p>
-    <w:p>
-      <w:r>
-        <w:t xml:space="preserve">Git log – [archivo] = Muestra la historia de un archivo en </w:t>
-      </w:r>
-      <w:r>
-        <w:t>específico</w:t>
-      </w:r>
-      <w:r>
-        <w:t>.</w:t>
-      </w:r>
-    </w:p>
-    <w:p>
-      <w:r>
-        <w:t xml:space="preserve">Git log –follow – [archivo] = Muestra la historia de un archivo incluyendo las veces que fue renombrada. </w:t>
-      </w:r>
-    </w:p>
-    <w:p>
-      <w:r>
-        <w:t>Git show [commit id] = Muestra los cambios que</w:t>
-      </w:r>
-      <w:r>
-        <w:t xml:space="preserve"> se hicieron en un commit.</w:t>
+        <w:t>ALIAS</w:t>
+      </w:r>
+    </w:p>
+    <w:p>
+      <w:r>
+        <w:t xml:space="preserve">Git </w:t>
+      </w:r>
+      <w:proofErr w:type="spellStart"/>
+      <w:r>
+        <w:t>config</w:t>
+      </w:r>
+      <w:proofErr w:type="spellEnd"/>
+      <w:r>
+        <w:t xml:space="preserve"> –global </w:t>
+      </w:r>
+      <w:r>
+        <w:t>alias. [</w:t>
+      </w:r>
+      <w:r>
+        <w:t>nombre_del_alias] “[comando_que_ejecutara]” = Crea un alias para un comando y salvar tiempo de tipeo.</w:t>
       </w:r>
     </w:p>
     <w:p/>
-    <w:p/>
-    <w:p>
-      <w:r>
-        <w:t>Git diff</w:t>
-      </w:r>
-      <w:r>
-        <w:t>(tool)</w:t>
-      </w:r>
-      <w:r>
-        <w:t xml:space="preserve"> = </w:t>
-      </w:r>
-      <w:r>
-        <w:t>M</w:t>
-      </w:r>
-      <w:r>
-        <w:t xml:space="preserve">uestra </w:t>
-      </w:r>
-      <w:r>
-        <w:t>las diferencias</w:t>
-      </w:r>
-      <w:r>
-        <w:t xml:space="preserve"> entre lo que </w:t>
-      </w:r>
-      <w:r>
-        <w:t>está</w:t>
-      </w:r>
-      <w:r>
-        <w:t xml:space="preserve"> en el Staging área y el Working Directory.</w:t>
-      </w:r>
-    </w:p>
-    <w:p>
-      <w:r>
-        <w:t>Git diff</w:t>
-      </w:r>
-      <w:r>
-        <w:t>(tool)</w:t>
-      </w:r>
-      <w:r>
-        <w:t xml:space="preserve"> HEAD = </w:t>
-      </w:r>
-      <w:r>
-        <w:t>M</w:t>
-      </w:r>
-      <w:r>
-        <w:t>uestra las di</w:t>
-      </w:r>
-      <w:r>
-        <w:t>ferencias entre</w:t>
-      </w:r>
-      <w:r>
-        <w:t xml:space="preserve"> </w:t>
-      </w:r>
-      <w:r>
-        <w:t>el Repositorio Local (. git)</w:t>
-      </w:r>
-      <w:r>
-        <w:t xml:space="preserve"> y</w:t>
-      </w:r>
-      <w:r>
-        <w:t xml:space="preserve"> el Working directory</w:t>
-      </w:r>
-      <w:r>
-        <w:t>.</w:t>
-      </w:r>
-      <w:r>
-        <w:t xml:space="preserve"> </w:t>
-      </w:r>
-    </w:p>
-    <w:p>
-      <w:r>
-        <w:t>Git diff</w:t>
-      </w:r>
-      <w:r>
-        <w:t>(tool)</w:t>
-      </w:r>
-      <w:r>
-        <w:t xml:space="preserve"> –staged HEAD = Muestra las diferencias entre </w:t>
-      </w:r>
-      <w:r>
-        <w:t xml:space="preserve">el Repositorio local (. git) y </w:t>
-      </w:r>
-      <w:r>
-        <w:t>el Staging Area</w:t>
-      </w:r>
-      <w:r>
-        <w:t>.</w:t>
-      </w:r>
-    </w:p>
-    <w:p>
-      <w:r>
-        <w:t xml:space="preserve">Git diff(tool) – [archivo] = Solo muestra los cambios </w:t>
-      </w:r>
-      <w:r>
-        <w:t>del archivo especificado.</w:t>
-      </w:r>
-    </w:p>
-    <w:p>
-      <w:r>
-        <w:t>Git diff(tool) [commi</w:t>
-      </w:r>
-      <w:r>
-        <w:t>t 1</w:t>
-      </w:r>
-      <w:r>
-        <w:t>] [commit</w:t>
-      </w:r>
-      <w:r>
-        <w:t xml:space="preserve"> 2</w:t>
-      </w:r>
-      <w:r>
-        <w:t xml:space="preserve"> || HEAD</w:t>
-      </w:r>
-      <w:r>
-        <w:t>] = Muestra las diferencias de</w:t>
-      </w:r>
-      <w:r>
-        <w:t>sde un commit especificado hasta otro m</w:t>
-      </w:r>
-      <w:r>
-        <w:t>á</w:t>
-      </w:r>
-      <w:r>
-        <w:t>s nuevo.</w:t>
-      </w:r>
-      <w:r>
-        <w:t xml:space="preserve"> [</w:t>
-      </w:r>
-      <w:r>
-        <w:t xml:space="preserve">Repositorio </w:t>
-      </w:r>
-      <w:r>
-        <w:t>1</w:t>
-      </w:r>
-      <w:r>
-        <w:t xml:space="preserve"> – </w:t>
-      </w:r>
-      <w:r>
-        <w:t xml:space="preserve">Repositorio </w:t>
-      </w:r>
-      <w:r>
-        <w:t>2</w:t>
-      </w:r>
-      <w:r>
-        <w:t>].</w:t>
-      </w:r>
-    </w:p>
-    <w:p>
-      <w:r>
-        <w:t xml:space="preserve">Git </w:t>
-      </w:r>
-      <w:proofErr w:type="spellStart"/>
-      <w:r>
-        <w:t>diff</w:t>
-      </w:r>
-      <w:proofErr w:type="spellEnd"/>
-      <w:r>
-        <w:t>(</w:t>
-      </w:r>
-      <w:proofErr w:type="spellStart"/>
-      <w:r>
-        <w:t>tool</w:t>
-      </w:r>
-      <w:proofErr w:type="spellEnd"/>
-      <w:r>
-        <w:t>) HEAD</w:t>
-      </w:r>
-      <w:r>
-        <w:t>^ =</w:t>
-      </w:r>
-      <w:r>
-        <w:t xml:space="preserve"> </w:t>
-      </w:r>
-    </w:p>
-    <w:p>
-      <w:r>
-        <w:t xml:space="preserve">Git </w:t>
-      </w:r>
-      <w:proofErr w:type="spellStart"/>
-      <w:r>
-        <w:t>diff</w:t>
-      </w:r>
-      <w:proofErr w:type="spellEnd"/>
-      <w:r>
-        <w:t>(</w:t>
-      </w:r>
-      <w:proofErr w:type="spellStart"/>
-      <w:r>
-        <w:t>tool</w:t>
-      </w:r>
-      <w:proofErr w:type="spellEnd"/>
-      <w:r>
-        <w:t xml:space="preserve">) </w:t>
-      </w:r>
-      <w:r>
-        <w:t>[</w:t>
-      </w:r>
-      <w:proofErr w:type="spellStart"/>
-      <w:r>
-        <w:t>branch_local</w:t>
-      </w:r>
-      <w:proofErr w:type="spellEnd"/>
-      <w:r>
-        <w:t>]</w:t>
-      </w:r>
-      <w:r>
-        <w:t xml:space="preserve"> </w:t>
-      </w:r>
-      <w:r>
-        <w:t>[repositorio/</w:t>
-      </w:r>
-      <w:proofErr w:type="spellStart"/>
-      <w:r>
-        <w:t>branch</w:t>
-      </w:r>
-      <w:proofErr w:type="spellEnd"/>
-      <w:r>
-        <w:t>] =</w:t>
-      </w:r>
-      <w:r>
-        <w:t xml:space="preserve"> </w:t>
-      </w:r>
-      <w:r>
-        <w:t>Compara diferencias entre cambio</w:t>
-      </w:r>
-      <w:r>
-        <w:t>s locales y remotos del repositorio.</w:t>
-      </w:r>
-      <w:r>
-        <w:t xml:space="preserve"> </w:t>
-      </w:r>
-    </w:p>
-    <w:p/>
-    <w:p/>
-    <w:p>
-      <w:r>
-        <w:t>ALIAS</w:t>
-      </w:r>
-    </w:p>
-    <w:p>
-      <w:r>
-        <w:t xml:space="preserve">Git </w:t>
-      </w:r>
-      <w:proofErr w:type="spellStart"/>
-      <w:r>
-        <w:t>config</w:t>
-      </w:r>
-      <w:proofErr w:type="spellEnd"/>
-      <w:r>
-        <w:t xml:space="preserve"> –global </w:t>
-      </w:r>
-      <w:r>
-        <w:t>alias. [</w:t>
-      </w:r>
-      <w:r>
-        <w:t>nombre_del_alias] “[comando_que_ejecutara]” = Crea un alias para un comando y salvar tiempo de tipeo.</w:t>
-      </w:r>
-    </w:p>
-    <w:p/>
     <w:p>
       <w:r>
         <w:t>Git mv [archivo] [nuevo nombre del archivo</w:t>
@@ -1695,7 +1723,6 @@
     </w:p>
     <w:p>
       <w:r>
-        <w:lastRenderedPageBreak/>
         <w:t xml:space="preserve">Git rm [archivo] = Remueve un archivo que </w:t>
       </w:r>
       <w:r>

</xml_diff>